<commit_message>
added staircase configs to config file reference
</commit_message>
<xml_diff>
--- a/M-USE Task Configuration File Reference.docx
+++ b/M-USE Task Configuration File Reference.docx
@@ -4883,35 +4883,160 @@
                 <w:rFonts w:cstheme="majorHAnsi"/>
                 <w:color w:val="000000"/>
               </w:rPr>
-              <w:t xml:space="preserve">Used as a </w:t>
+              <w:t xml:space="preserve">Used as a seed to randomize the initial trial. For default blocks, </w:t>
             </w:r>
             <w:r>
               <w:rPr>
                 <w:rFonts w:cstheme="majorHAnsi"/>
                 <w:color w:val="000000"/>
               </w:rPr>
-              <w:t>seed</w:t>
+              <w:t>you may set</w:t>
             </w:r>
             <w:r>
               <w:rPr>
                 <w:rFonts w:cstheme="majorHAnsi"/>
                 <w:color w:val="000000"/>
               </w:rPr>
-              <w:t xml:space="preserve"> to randomize the initial trial. For default blocks, </w:t>
-            </w:r>
+              <w:t xml:space="preserve"> this to -1</w:t>
+            </w:r>
+          </w:p>
+        </w:tc>
+      </w:tr>
+      <w:tr>
+        <w:tc>
+          <w:tcPr>
+            <w:tcW w:w="2497" w:type="dxa"/>
+          </w:tcPr>
+          <w:p>
+            <w:pPr>
+              <w:pStyle w:val="VariableTypeName"/>
+              <w:ind w:left="0"/>
+              <w:rPr>
+                <w:rFonts w:cs="Courier New"/>
+              </w:rPr>
+            </w:pPr>
+            <w:proofErr w:type="spellStart"/>
+            <w:r>
+              <w:rPr>
+                <w:rFonts w:cs="Courier New"/>
+              </w:rPr>
+              <w:t>DiffLevelJitter</w:t>
+            </w:r>
+            <w:proofErr w:type="spellEnd"/>
+          </w:p>
+        </w:tc>
+        <w:tc>
+          <w:tcPr>
+            <w:tcW w:w="1561" w:type="dxa"/>
+          </w:tcPr>
+          <w:p>
+            <w:pPr>
+              <w:pStyle w:val="VariableTypeName"/>
+              <w:ind w:left="0"/>
+            </w:pPr>
+            <w:r>
+              <w:t>int</w:t>
+            </w:r>
+          </w:p>
+        </w:tc>
+        <w:tc>
+          <w:tcPr>
+            <w:tcW w:w="5292" w:type="dxa"/>
+          </w:tcPr>
+          <w:p>
+            <w:pPr>
+              <w:pStyle w:val="VarDescription"/>
+              <w:ind w:left="0"/>
+              <w:rPr>
+                <w:rFonts w:cstheme="majorHAnsi"/>
+              </w:rPr>
+            </w:pPr>
             <w:r>
               <w:rPr>
                 <w:rFonts w:cstheme="majorHAnsi"/>
                 <w:color w:val="000000"/>
               </w:rPr>
-              <w:t>you may set</w:t>
-            </w:r>
+              <w:t xml:space="preserve">Defines range of randomization for initial trial. The first trial will have a </w:t>
+            </w:r>
+            <w:proofErr w:type="spellStart"/>
+            <w:r>
+              <w:rPr>
+                <w:rFonts w:ascii="Courier New" w:hAnsi="Courier New" w:cs="Courier New"/>
+                <w:color w:val="000000"/>
+              </w:rPr>
+              <w:t>difficultyLevel</w:t>
+            </w:r>
+            <w:proofErr w:type="spellEnd"/>
             <w:r>
               <w:rPr>
                 <w:rFonts w:cstheme="majorHAnsi"/>
                 <w:color w:val="000000"/>
               </w:rPr>
-              <w:t xml:space="preserve"> this to -1</w:t>
+              <w:t xml:space="preserve"> somewhere in the range of </w:t>
+            </w:r>
+            <w:proofErr w:type="spellStart"/>
+            <w:r>
+              <w:rPr>
+                <w:rFonts w:ascii="Courier New" w:hAnsi="Courier New" w:cs="Courier New"/>
+                <w:color w:val="000000"/>
+              </w:rPr>
+              <w:t>AvgDifficultyLevel</w:t>
+            </w:r>
+            <w:proofErr w:type="spellEnd"/>
+            <w:r>
+              <w:rPr>
+                <w:rFonts w:cstheme="majorHAnsi"/>
+                <w:color w:val="000000"/>
+              </w:rPr>
+              <w:t xml:space="preserve"> - </w:t>
+            </w:r>
+            <w:proofErr w:type="spellStart"/>
+            <w:r>
+              <w:rPr>
+                <w:rFonts w:ascii="Courier New" w:hAnsi="Courier New" w:cs="Courier New"/>
+                <w:color w:val="000000"/>
+              </w:rPr>
+              <w:t>DiffLevelJitter</w:t>
+            </w:r>
+            <w:proofErr w:type="spellEnd"/>
+            <w:r>
+              <w:rPr>
+                <w:rFonts w:cstheme="majorHAnsi"/>
+                <w:color w:val="000000"/>
+              </w:rPr>
+              <w:t xml:space="preserve">, </w:t>
+            </w:r>
+            <w:proofErr w:type="spellStart"/>
+            <w:r>
+              <w:rPr>
+                <w:rFonts w:ascii="Courier New" w:hAnsi="Courier New" w:cs="Courier New"/>
+                <w:color w:val="000000"/>
+              </w:rPr>
+              <w:t>AvgDifficultyLevel</w:t>
+            </w:r>
+            <w:proofErr w:type="spellEnd"/>
+            <w:r>
+              <w:rPr>
+                <w:rFonts w:cstheme="majorHAnsi"/>
+                <w:color w:val="000000"/>
+              </w:rPr>
+              <w:t xml:space="preserve"> + </w:t>
+            </w:r>
+            <w:proofErr w:type="spellStart"/>
+            <w:r>
+              <w:rPr>
+                <w:rFonts w:ascii="Courier New" w:hAnsi="Courier New" w:cs="Courier New"/>
+                <w:color w:val="000000"/>
+              </w:rPr>
+              <w:t>DiffLevelJitter</w:t>
+            </w:r>
+            <w:proofErr w:type="spellEnd"/>
+            <w:r>
+              <w:rPr>
+                <w:rFonts w:cstheme="majorHAnsi"/>
+                <w:color w:val="000000"/>
+              </w:rPr>
+              <w:t>. For default blocks, you may set this to -1.</w:t>
             </w:r>
           </w:p>
         </w:tc>
@@ -4934,7 +5059,7 @@
               <w:rPr>
                 <w:rFonts w:cs="Courier New"/>
               </w:rPr>
-              <w:t>DiffLevelJitter</w:t>
+              <w:t>NumReversalsUntilTerm</w:t>
             </w:r>
             <w:proofErr w:type="spellEnd"/>
           </w:p>
@@ -4961,124 +5086,77 @@
             <w:pPr>
               <w:pStyle w:val="VarDescription"/>
               <w:ind w:left="0"/>
-              <w:rPr>
-                <w:rFonts w:cstheme="majorHAnsi"/>
-              </w:rPr>
-            </w:pPr>
-            <w:r>
               <w:rPr>
                 <w:rFonts w:cstheme="majorHAnsi"/>
                 <w:color w:val="000000"/>
               </w:rPr>
-              <w:t xml:space="preserve">Defines range of randomization for initial trial. The first trial will have a </w:t>
-            </w:r>
-            <w:proofErr w:type="spellStart"/>
-            <w:r>
-              <w:rPr>
-                <w:rFonts w:ascii="Courier New" w:hAnsi="Courier New" w:cs="Courier New"/>
-                <w:color w:val="000000"/>
-              </w:rPr>
-              <w:t>difficultyLevel</w:t>
-            </w:r>
-            <w:proofErr w:type="spellEnd"/>
+            </w:pPr>
             <w:r>
               <w:rPr>
                 <w:rFonts w:cstheme="majorHAnsi"/>
                 <w:color w:val="000000"/>
               </w:rPr>
-              <w:t xml:space="preserve"> somewhere in the range of </w:t>
-            </w:r>
+              <w:t>Defines the number of reversals needed to terminate a block. A reversal is defined as correctly completing a trial to incorrectly completing the next one, or vice versa.</w:t>
+            </w:r>
+          </w:p>
+        </w:tc>
+      </w:tr>
+      <w:tr>
+        <w:tc>
+          <w:tcPr>
+            <w:tcW w:w="2497" w:type="dxa"/>
+          </w:tcPr>
+          <w:p>
+            <w:pPr>
+              <w:pStyle w:val="VariableTypeName"/>
+              <w:ind w:left="0"/>
+              <w:rPr>
+                <w:rFonts w:cs="Courier New"/>
+              </w:rPr>
+            </w:pPr>
             <w:proofErr w:type="spellStart"/>
             <w:r>
               <w:rPr>
-                <w:rFonts w:ascii="Courier New" w:hAnsi="Courier New" w:cs="Courier New"/>
-                <w:color w:val="000000"/>
-              </w:rPr>
-              <w:t>AvgDifficultyLevel</w:t>
+                <w:rFonts w:cs="Courier New"/>
+              </w:rPr>
+              <w:t>MinTrialsBeforeTerm</w:t>
             </w:r>
             <w:proofErr w:type="spellEnd"/>
-            <w:r>
+          </w:p>
+        </w:tc>
+        <w:tc>
+          <w:tcPr>
+            <w:tcW w:w="1561" w:type="dxa"/>
+          </w:tcPr>
+          <w:p>
+            <w:pPr>
+              <w:pStyle w:val="VariableTypeName"/>
+              <w:ind w:left="0"/>
+            </w:pPr>
+            <w:r>
+              <w:t>int</w:t>
+            </w:r>
+          </w:p>
+        </w:tc>
+        <w:tc>
+          <w:tcPr>
+            <w:tcW w:w="5292" w:type="dxa"/>
+          </w:tcPr>
+          <w:p>
+            <w:pPr>
+              <w:pStyle w:val="VarDescription"/>
+              <w:ind w:left="0"/>
               <w:rPr>
                 <w:rFonts w:cstheme="majorHAnsi"/>
                 <w:color w:val="000000"/>
               </w:rPr>
-              <w:t xml:space="preserve"> - </w:t>
-            </w:r>
-            <w:proofErr w:type="spellStart"/>
-            <w:r>
-              <w:rPr>
-                <w:rFonts w:ascii="Courier New" w:hAnsi="Courier New" w:cs="Courier New"/>
-                <w:color w:val="000000"/>
-              </w:rPr>
-              <w:t>DiffLevelJitter</w:t>
-            </w:r>
-            <w:proofErr w:type="spellEnd"/>
+            </w:pPr>
             <w:r>
               <w:rPr>
                 <w:rFonts w:cstheme="majorHAnsi"/>
                 <w:color w:val="000000"/>
               </w:rPr>
-              <w:t xml:space="preserve">, </w:t>
-            </w:r>
-            <w:proofErr w:type="spellStart"/>
-            <w:r>
-              <w:rPr>
-                <w:rFonts w:ascii="Courier New" w:hAnsi="Courier New" w:cs="Courier New"/>
-                <w:color w:val="000000"/>
-              </w:rPr>
-              <w:t>AvgDifficultyLevel</w:t>
-            </w:r>
-            <w:proofErr w:type="spellEnd"/>
-            <w:r>
-              <w:rPr>
-                <w:rFonts w:cstheme="majorHAnsi"/>
-                <w:color w:val="000000"/>
-              </w:rPr>
-              <w:t xml:space="preserve"> + </w:t>
-            </w:r>
-            <w:proofErr w:type="spellStart"/>
-            <w:r>
-              <w:rPr>
-                <w:rFonts w:ascii="Courier New" w:hAnsi="Courier New" w:cs="Courier New"/>
-                <w:color w:val="000000"/>
-              </w:rPr>
-              <w:t>DiffLevelJitter</w:t>
-            </w:r>
-            <w:proofErr w:type="spellEnd"/>
-            <w:r>
-              <w:rPr>
-                <w:rFonts w:cstheme="majorHAnsi"/>
-                <w:color w:val="000000"/>
-              </w:rPr>
-              <w:t>. For</w:t>
-            </w:r>
-            <w:r>
-              <w:rPr>
-                <w:rFonts w:cstheme="majorHAnsi"/>
-                <w:color w:val="000000"/>
-              </w:rPr>
-              <w:t xml:space="preserve"> </w:t>
-            </w:r>
-            <w:r>
-              <w:rPr>
-                <w:rFonts w:cstheme="majorHAnsi"/>
-                <w:color w:val="000000"/>
-              </w:rPr>
-              <w:t xml:space="preserve">default blocks, </w:t>
-            </w:r>
-            <w:r>
-              <w:rPr>
-                <w:rFonts w:cstheme="majorHAnsi"/>
-                <w:color w:val="000000"/>
-              </w:rPr>
-              <w:t xml:space="preserve">you may </w:t>
-            </w:r>
-            <w:r>
-              <w:rPr>
-                <w:rFonts w:cstheme="majorHAnsi"/>
-                <w:color w:val="000000"/>
-              </w:rPr>
-              <w:t>set this to -1.</w:t>
+              <w:t>This is the user-defined minimum number of trials completed before the termination procedure takes place and reversals start being counted.</w:t>
             </w:r>
           </w:p>
         </w:tc>
@@ -5600,63 +5678,35 @@
                 <w:rFonts w:cstheme="majorHAnsi"/>
                 <w:color w:val="000000"/>
               </w:rPr>
-              <w:t>D</w:t>
+              <w:t>Defines a trial’s difficulty level</w:t>
             </w:r>
             <w:r>
               <w:rPr>
                 <w:rFonts w:cstheme="majorHAnsi"/>
                 <w:color w:val="000000"/>
               </w:rPr>
-              <w:t>efines a trial’s difficulty level</w:t>
+              <w:t>. H</w:t>
             </w:r>
             <w:r>
               <w:rPr>
                 <w:rFonts w:cstheme="majorHAnsi"/>
                 <w:color w:val="000000"/>
               </w:rPr>
-              <w:t>. H</w:t>
+              <w:t xml:space="preserve">igher numbers </w:t>
             </w:r>
             <w:r>
               <w:rPr>
                 <w:rFonts w:cstheme="majorHAnsi"/>
                 <w:color w:val="000000"/>
               </w:rPr>
-              <w:t xml:space="preserve">igher numbers </w:t>
+              <w:t>correspond</w:t>
             </w:r>
             <w:r>
               <w:rPr>
                 <w:rFonts w:cstheme="majorHAnsi"/>
                 <w:color w:val="000000"/>
               </w:rPr>
-              <w:t>correspond</w:t>
-            </w:r>
-            <w:r>
-              <w:rPr>
-                <w:rFonts w:cstheme="majorHAnsi"/>
-                <w:color w:val="000000"/>
-              </w:rPr>
-              <w:t xml:space="preserve"> to higher difficulty</w:t>
-            </w:r>
-            <w:r>
-              <w:rPr>
-                <w:rFonts w:cstheme="majorHAnsi"/>
-                <w:color w:val="000000"/>
-              </w:rPr>
-              <w:t xml:space="preserve">. For trials in default blocks, </w:t>
-            </w:r>
-            <w:r>
-              <w:rPr>
-                <w:rFonts w:cstheme="majorHAnsi"/>
-                <w:color w:val="000000"/>
-              </w:rPr>
-              <w:t>you may set</w:t>
-            </w:r>
-            <w:r>
-              <w:rPr>
-                <w:rFonts w:cstheme="majorHAnsi"/>
-                <w:color w:val="000000"/>
-              </w:rPr>
-              <w:t xml:space="preserve"> this to -1</w:t>
+              <w:t xml:space="preserve"> to higher difficulty. For trials in default blocks, you may set this to -1</w:t>
             </w:r>
           </w:p>
         </w:tc>
@@ -6178,6 +6228,7 @@
       <w:bookmarkStart w:id="12" w:name="_Toc147318070"/>
       <w:proofErr w:type="spellStart"/>
       <w:r>
+        <w:lastRenderedPageBreak/>
         <w:t>StimDef</w:t>
       </w:r>
       <w:bookmarkEnd w:id="11"/>
@@ -6360,7 +6411,6 @@
                 <w:sz w:val="16"/>
                 <w:szCs w:val="16"/>
               </w:rPr>
-              <w:lastRenderedPageBreak/>
               <w:t>StimName</w:t>
             </w:r>
             <w:proofErr w:type="spellEnd"/>
@@ -7709,6 +7759,7 @@
                 <w:sz w:val="16"/>
                 <w:szCs w:val="16"/>
               </w:rPr>
+              <w:lastRenderedPageBreak/>
               <w:t>BaseTokenLoss</w:t>
             </w:r>
             <w:proofErr w:type="spellEnd"/>
@@ -7887,7 +7938,6 @@
                 <w:sz w:val="16"/>
                 <w:szCs w:val="16"/>
               </w:rPr>
-              <w:lastRenderedPageBreak/>
               <w:t>TriggersSonication</w:t>
             </w:r>
             <w:proofErr w:type="spellEnd"/>
@@ -9350,6 +9400,7 @@
               <w:rPr>
                 <w:rFonts w:cs="Courier New"/>
               </w:rPr>
+              <w:lastRenderedPageBreak/>
               <w:t>Y_FbLocations</w:t>
             </w:r>
           </w:p>
@@ -9516,7 +9567,6 @@
       </w:pPr>
       <w:bookmarkStart w:id="16" w:name="_Toc147318029"/>
       <w:r>
-        <w:lastRenderedPageBreak/>
         <w:t>TrialDef</w:t>
       </w:r>
       <w:bookmarkEnd w:id="16"/>

</xml_diff>

<commit_message>
Updated fields from WWW and MG
</commit_message>
<xml_diff>
--- a/M-USE Task Configuration File Reference.docx
+++ b/M-USE Task Configuration File Reference.docx
@@ -5195,6 +5195,7 @@
         </w:rPr>
         <w:fldChar w:fldCharType="separate"/>
       </w:r>
+      <w:proofErr w:type="spellStart"/>
       <w:r>
         <w:rPr>
           <w:b/>
@@ -5202,6 +5203,7 @@
         </w:rPr>
         <w:t>BlockDef</w:t>
       </w:r>
+      <w:proofErr w:type="spellEnd"/>
       <w:r>
         <w:rPr>
           <w:b/>
@@ -6061,7 +6063,6 @@
     <w:p/>
     <w:p>
       <w:r>
-        <w:lastRenderedPageBreak/>
         <w:t xml:space="preserve">Below are the listed configurable </w:t>
       </w:r>
       <w:r>
@@ -6110,6 +6111,7 @@
         </w:rPr>
         <w:fldChar w:fldCharType="separate"/>
       </w:r>
+      <w:proofErr w:type="spellStart"/>
       <w:r>
         <w:rPr>
           <w:b/>
@@ -6117,6 +6119,7 @@
         </w:rPr>
         <w:t>BlockDef</w:t>
       </w:r>
+      <w:proofErr w:type="spellEnd"/>
       <w:r>
         <w:rPr>
           <w:b/>
@@ -6161,6 +6164,7 @@
         </w:rPr>
         <w:fldChar w:fldCharType="separate"/>
       </w:r>
+      <w:proofErr w:type="spellStart"/>
       <w:r>
         <w:rPr>
           <w:b/>
@@ -6168,6 +6172,7 @@
         </w:rPr>
         <w:t>TrialDef</w:t>
       </w:r>
+      <w:proofErr w:type="spellEnd"/>
       <w:r>
         <w:rPr>
           <w:b/>
@@ -6212,6 +6217,7 @@
         </w:rPr>
         <w:fldChar w:fldCharType="separate"/>
       </w:r>
+      <w:proofErr w:type="spellStart"/>
       <w:r>
         <w:rPr>
           <w:b/>
@@ -6219,6 +6225,7 @@
         </w:rPr>
         <w:t>TaskDef</w:t>
       </w:r>
+      <w:proofErr w:type="spellEnd"/>
       <w:r>
         <w:rPr>
           <w:b/>
@@ -6270,6 +6277,7 @@
         </w:rPr>
         <w:fldChar w:fldCharType="separate"/>
       </w:r>
+      <w:proofErr w:type="spellStart"/>
       <w:r>
         <w:rPr>
           <w:b/>
@@ -6277,6 +6285,7 @@
         </w:rPr>
         <w:t>StimDef</w:t>
       </w:r>
+      <w:proofErr w:type="spellEnd"/>
       <w:r>
         <w:rPr>
           <w:b/>
@@ -6313,6 +6322,7 @@
       </w:pPr>
       <w:bookmarkStart w:id="11" w:name="_Toc150418599"/>
       <w:r>
+        <w:lastRenderedPageBreak/>
         <w:t>Continuous</w:t>
       </w:r>
       <w:r>
@@ -7565,6 +7575,7 @@
         </w:rPr>
         <w:fldChar w:fldCharType="separate"/>
       </w:r>
+      <w:proofErr w:type="spellStart"/>
       <w:r>
         <w:rPr>
           <w:b/>
@@ -7572,6 +7583,7 @@
         </w:rPr>
         <w:t>BlockDef</w:t>
       </w:r>
+      <w:proofErr w:type="spellEnd"/>
       <w:r>
         <w:rPr>
           <w:b/>
@@ -7705,7 +7717,6 @@
               <w:rPr>
                 <w:rFonts w:cs="Courier New"/>
               </w:rPr>
-              <w:lastRenderedPageBreak/>
               <w:t>*</w:t>
             </w:r>
             <w:r>
@@ -7861,6 +7872,7 @@
       </w:pPr>
       <w:bookmarkStart w:id="16" w:name="_Toc150418603"/>
       <w:r>
+        <w:lastRenderedPageBreak/>
         <w:t>StimDef</w:t>
       </w:r>
       <w:bookmarkEnd w:id="16"/>
@@ -8767,6 +8779,7 @@
         </w:rPr>
         <w:fldChar w:fldCharType="separate"/>
       </w:r>
+      <w:proofErr w:type="spellStart"/>
       <w:r>
         <w:rPr>
           <w:b/>
@@ -8774,6 +8787,7 @@
         </w:rPr>
         <w:t>BlockDef</w:t>
       </w:r>
+      <w:proofErr w:type="spellEnd"/>
       <w:r>
         <w:rPr>
           <w:b/>
@@ -9486,6 +9500,7 @@
         </w:rPr>
         <w:fldChar w:fldCharType="separate"/>
       </w:r>
+      <w:proofErr w:type="spellStart"/>
       <w:r>
         <w:rPr>
           <w:b/>
@@ -9493,6 +9508,7 @@
         </w:rPr>
         <w:t>BlockDef</w:t>
       </w:r>
+      <w:proofErr w:type="spellEnd"/>
       <w:r>
         <w:rPr>
           <w:b/>
@@ -9744,14 +9760,14 @@
         <w:tblLook w:val="04A0" w:firstRow="1" w:lastRow="0" w:firstColumn="1" w:lastColumn="0" w:noHBand="0" w:noVBand="1"/>
       </w:tblPr>
       <w:tblGrid>
-        <w:gridCol w:w="1705"/>
+        <w:gridCol w:w="1849"/>
         <w:gridCol w:w="900"/>
-        <w:gridCol w:w="6745"/>
+        <w:gridCol w:w="6601"/>
       </w:tblGrid>
       <w:tr>
         <w:tc>
           <w:tcPr>
-            <w:tcW w:w="1705" w:type="dxa"/>
+            <w:tcW w:w="1849" w:type="dxa"/>
             <w:shd w:val="clear" w:color="auto" w:fill="242852" w:themeFill="text2"/>
           </w:tcPr>
           <w:p>
@@ -9806,7 +9822,7 @@
         </w:tc>
         <w:tc>
           <w:tcPr>
-            <w:tcW w:w="6745" w:type="dxa"/>
+            <w:tcW w:w="6601" w:type="dxa"/>
             <w:shd w:val="clear" w:color="auto" w:fill="242852" w:themeFill="text2"/>
           </w:tcPr>
           <w:p>
@@ -9835,7 +9851,7 @@
       <w:tr>
         <w:tc>
           <w:tcPr>
-            <w:tcW w:w="1705" w:type="dxa"/>
+            <w:tcW w:w="1849" w:type="dxa"/>
           </w:tcPr>
           <w:p>
             <w:pPr>
@@ -9869,7 +9885,7 @@
         </w:tc>
         <w:tc>
           <w:tcPr>
-            <w:tcW w:w="6745" w:type="dxa"/>
+            <w:tcW w:w="6601" w:type="dxa"/>
           </w:tcPr>
           <w:p>
             <w:pPr>
@@ -9885,7 +9901,7 @@
       <w:tr>
         <w:tc>
           <w:tcPr>
-            <w:tcW w:w="1705" w:type="dxa"/>
+            <w:tcW w:w="1849" w:type="dxa"/>
           </w:tcPr>
           <w:p>
             <w:pPr>
@@ -9921,7 +9937,7 @@
         </w:tc>
         <w:tc>
           <w:tcPr>
-            <w:tcW w:w="6745" w:type="dxa"/>
+            <w:tcW w:w="6601" w:type="dxa"/>
           </w:tcPr>
           <w:p>
             <w:pPr>
@@ -9937,7 +9953,7 @@
       <w:tr>
         <w:tc>
           <w:tcPr>
-            <w:tcW w:w="1705" w:type="dxa"/>
+            <w:tcW w:w="1849" w:type="dxa"/>
           </w:tcPr>
           <w:p>
             <w:pPr>
@@ -9973,7 +9989,7 @@
         </w:tc>
         <w:tc>
           <w:tcPr>
-            <w:tcW w:w="6745" w:type="dxa"/>
+            <w:tcW w:w="6601" w:type="dxa"/>
           </w:tcPr>
           <w:p>
             <w:pPr>
@@ -9998,7 +10014,7 @@
       <w:tr>
         <w:tc>
           <w:tcPr>
-            <w:tcW w:w="1705" w:type="dxa"/>
+            <w:tcW w:w="1849" w:type="dxa"/>
           </w:tcPr>
           <w:p>
             <w:pPr>
@@ -10034,7 +10050,7 @@
         </w:tc>
         <w:tc>
           <w:tcPr>
-            <w:tcW w:w="6745" w:type="dxa"/>
+            <w:tcW w:w="6601" w:type="dxa"/>
           </w:tcPr>
           <w:p>
             <w:pPr>
@@ -10059,7 +10075,7 @@
       <w:tr>
         <w:tc>
           <w:tcPr>
-            <w:tcW w:w="1705" w:type="dxa"/>
+            <w:tcW w:w="1849" w:type="dxa"/>
           </w:tcPr>
           <w:p>
             <w:pPr>
@@ -10093,7 +10109,7 @@
         </w:tc>
         <w:tc>
           <w:tcPr>
-            <w:tcW w:w="6745" w:type="dxa"/>
+            <w:tcW w:w="6601" w:type="dxa"/>
           </w:tcPr>
           <w:p>
             <w:pPr>
@@ -10109,7 +10125,7 @@
       <w:tr>
         <w:tc>
           <w:tcPr>
-            <w:tcW w:w="1705" w:type="dxa"/>
+            <w:tcW w:w="1849" w:type="dxa"/>
           </w:tcPr>
           <w:p>
             <w:pPr>
@@ -10143,7 +10159,7 @@
         </w:tc>
         <w:tc>
           <w:tcPr>
-            <w:tcW w:w="6745" w:type="dxa"/>
+            <w:tcW w:w="6601" w:type="dxa"/>
           </w:tcPr>
           <w:p>
             <w:pPr>
@@ -10159,7 +10175,7 @@
       <w:tr>
         <w:tc>
           <w:tcPr>
-            <w:tcW w:w="1705" w:type="dxa"/>
+            <w:tcW w:w="1849" w:type="dxa"/>
           </w:tcPr>
           <w:p>
             <w:pPr>
@@ -10193,7 +10209,7 @@
         </w:tc>
         <w:tc>
           <w:tcPr>
-            <w:tcW w:w="6745" w:type="dxa"/>
+            <w:tcW w:w="6601" w:type="dxa"/>
           </w:tcPr>
           <w:p>
             <w:pPr>
@@ -10209,7 +10225,7 @@
       <w:tr>
         <w:tc>
           <w:tcPr>
-            <w:tcW w:w="1705" w:type="dxa"/>
+            <w:tcW w:w="1849" w:type="dxa"/>
           </w:tcPr>
           <w:p>
             <w:pPr>
@@ -10243,7 +10259,7 @@
         </w:tc>
         <w:tc>
           <w:tcPr>
-            <w:tcW w:w="6745" w:type="dxa"/>
+            <w:tcW w:w="6601" w:type="dxa"/>
           </w:tcPr>
           <w:p>
             <w:pPr>
@@ -10259,7 +10275,7 @@
       <w:tr>
         <w:tc>
           <w:tcPr>
-            <w:tcW w:w="1705" w:type="dxa"/>
+            <w:tcW w:w="1849" w:type="dxa"/>
           </w:tcPr>
           <w:p>
             <w:pPr>
@@ -10293,7 +10309,7 @@
         </w:tc>
         <w:tc>
           <w:tcPr>
-            <w:tcW w:w="6745" w:type="dxa"/>
+            <w:tcW w:w="6601" w:type="dxa"/>
           </w:tcPr>
           <w:p>
             <w:pPr>
@@ -10302,6 +10318,149 @@
             </w:pPr>
             <w:r>
               <w:t>A boolean indicating whether a penalty is applied for incorrect responses or errors.</w:t>
+            </w:r>
+          </w:p>
+        </w:tc>
+      </w:tr>
+      <w:tr>
+        <w:tc>
+          <w:tcPr>
+            <w:tcW w:w="1849" w:type="dxa"/>
+          </w:tcPr>
+          <w:p>
+            <w:pPr>
+              <w:pStyle w:val="VariableTypeName"/>
+              <w:ind w:left="0"/>
+              <w:rPr>
+                <w:rFonts w:cs="Courier New"/>
+              </w:rPr>
+            </w:pPr>
+            <w:r>
+              <w:rPr>
+                <w:rFonts w:cs="Courier New"/>
+              </w:rPr>
+              <w:t>FlashingTileRatio</w:t>
+            </w:r>
+          </w:p>
+        </w:tc>
+        <w:tc>
+          <w:tcPr>
+            <w:tcW w:w="900" w:type="dxa"/>
+          </w:tcPr>
+          <w:p>
+            <w:pPr>
+              <w:pStyle w:val="VariableTypeName"/>
+              <w:ind w:left="0"/>
+            </w:pPr>
+            <w:r>
+              <w:t>int</w:t>
+            </w:r>
+          </w:p>
+        </w:tc>
+        <w:tc>
+          <w:tcPr>
+            <w:tcW w:w="6601" w:type="dxa"/>
+          </w:tcPr>
+          <w:p>
+            <w:pPr>
+              <w:pStyle w:val="VarDescription"/>
+              <w:ind w:left="0"/>
+              <w:jc w:val="left"/>
+            </w:pPr>
+            <w:r>
+              <w:t xml:space="preserve">Indicates the frequency of the tile flashing. </w:t>
+            </w:r>
+          </w:p>
+          <w:p>
+            <w:pPr>
+              <w:pStyle w:val="VarDescription"/>
+              <w:ind w:left="0"/>
+              <w:jc w:val="left"/>
+            </w:pPr>
+            <w:r>
+              <w:t>*Note: The pattern always begins with the start tile flashing. A value of 0 indicates that there are no tiles along the path that are flashing. A value of 1 indicates that the next correct tile along the path will flash. A value of 2 indicates that every other tile will flash, etc..</w:t>
+            </w:r>
+          </w:p>
+        </w:tc>
+      </w:tr>
+      <w:tr>
+        <w:tc>
+          <w:tcPr>
+            <w:tcW w:w="1849" w:type="dxa"/>
+          </w:tcPr>
+          <w:p>
+            <w:pPr>
+              <w:pStyle w:val="VariableTypeName"/>
+              <w:ind w:left="0"/>
+              <w:rPr>
+                <w:rFonts w:cs="Courier New"/>
+              </w:rPr>
+            </w:pPr>
+            <w:proofErr w:type="spellStart"/>
+            <w:r>
+              <w:rPr>
+                <w:rFonts w:cs="Courier New"/>
+              </w:rPr>
+              <w:t>DefaultTileColor</w:t>
+            </w:r>
+            <w:proofErr w:type="spellEnd"/>
+          </w:p>
+        </w:tc>
+        <w:tc>
+          <w:tcPr>
+            <w:tcW w:w="900" w:type="dxa"/>
+          </w:tcPr>
+          <w:p>
+            <w:pPr>
+              <w:pStyle w:val="VariableTypeName"/>
+              <w:ind w:left="0"/>
+            </w:pPr>
+            <w:proofErr w:type="gramStart"/>
+            <w:r>
+              <w:t>float[</w:t>
+            </w:r>
+            <w:proofErr w:type="gramEnd"/>
+            <w:r>
+              <w:t>]</w:t>
+            </w:r>
+          </w:p>
+        </w:tc>
+        <w:tc>
+          <w:tcPr>
+            <w:tcW w:w="6601" w:type="dxa"/>
+          </w:tcPr>
+          <w:p>
+            <w:pPr>
+              <w:pStyle w:val="VarDescription"/>
+              <w:ind w:left="0"/>
+              <w:jc w:val="left"/>
+            </w:pPr>
+            <w:r>
+              <w:t>The</w:t>
+            </w:r>
+            <w:r>
+              <w:t xml:space="preserve"> </w:t>
+            </w:r>
+            <w:r>
+              <w:t>RGB values of the default color</w:t>
+            </w:r>
+            <w:r>
+              <w:t xml:space="preserve"> for</w:t>
+            </w:r>
+            <w:r>
+              <w:t xml:space="preserve"> the</w:t>
+            </w:r>
+            <w:r>
+              <w:t xml:space="preserve"> maze tiles.</w:t>
+            </w:r>
+          </w:p>
+          <w:p>
+            <w:pPr>
+              <w:pStyle w:val="VarDescription"/>
+              <w:ind w:left="0"/>
+            </w:pPr>
+            <w:r>
+              <w:t>*Note: Values range from [0,1], divide integer values by 255</w:t>
             </w:r>
           </w:p>
         </w:tc>
@@ -10356,6 +10515,7 @@
         </w:rPr>
         <w:fldChar w:fldCharType="separate"/>
       </w:r>
+      <w:proofErr w:type="spellStart"/>
       <w:r>
         <w:rPr>
           <w:b/>
@@ -10363,6 +10523,7 @@
         </w:rPr>
         <w:t>BlockDef</w:t>
       </w:r>
+      <w:proofErr w:type="spellEnd"/>
       <w:r>
         <w:rPr>
           <w:b/>
@@ -10661,12 +10822,14 @@
                 <w:rFonts w:cs="Courier New"/>
               </w:rPr>
             </w:pPr>
-            <w:r>
-              <w:rPr>
-                <w:rFonts w:cs="Courier New"/>
-              </w:rPr>
-              <w:t>GuidedMazeSelection</w:t>
-            </w:r>
+            <w:proofErr w:type="spellStart"/>
+            <w:r>
+              <w:rPr>
+                <w:rFonts w:cs="Courier New"/>
+              </w:rPr>
+              <w:t>TileSize</w:t>
+            </w:r>
+            <w:proofErr w:type="spellEnd"/>
           </w:p>
         </w:tc>
         <w:tc>
@@ -10679,7 +10842,7 @@
               <w:ind w:left="0"/>
             </w:pPr>
             <w:r>
-              <w:t>bool</w:t>
+              <w:t>float</w:t>
             </w:r>
           </w:p>
         </w:tc>
@@ -10693,14 +10856,16 @@
               <w:ind w:left="0"/>
               <w:jc w:val="left"/>
             </w:pPr>
-            <w:r>
-              <w:t>A boolean that s</w:t>
-            </w:r>
-            <w:r>
-              <w:t xml:space="preserve">pecifies if maze navigation is directed </w:t>
-            </w:r>
-            <w:r>
-              <w:t>by the blinking of the next tile in the sequence.</w:t>
+            <w:proofErr w:type="gramStart"/>
+            <w:r>
+              <w:t xml:space="preserve">The </w:t>
+            </w:r>
+            <w:r>
+              <w:t xml:space="preserve"> size</w:t>
+            </w:r>
+            <w:proofErr w:type="gramEnd"/>
+            <w:r>
+              <w:t xml:space="preserve"> of individual tiles in the maze. </w:t>
             </w:r>
           </w:p>
         </w:tc>
@@ -10718,12 +10883,14 @@
                 <w:rFonts w:cs="Courier New"/>
               </w:rPr>
             </w:pPr>
-            <w:r>
-              <w:rPr>
-                <w:rFonts w:cs="Courier New"/>
-              </w:rPr>
-              <w:t>TileSize</w:t>
-            </w:r>
+            <w:proofErr w:type="spellStart"/>
+            <w:r>
+              <w:rPr>
+                <w:rFonts w:cs="Courier New"/>
+              </w:rPr>
+              <w:t>TileTexture</w:t>
+            </w:r>
+            <w:proofErr w:type="spellEnd"/>
           </w:p>
         </w:tc>
         <w:tc>
@@ -10736,7 +10903,7 @@
               <w:ind w:left="0"/>
             </w:pPr>
             <w:r>
-              <w:t>float</w:t>
+              <w:t>string</w:t>
             </w:r>
           </w:p>
         </w:tc>
@@ -10750,10 +10917,10 @@
               <w:ind w:left="0"/>
             </w:pPr>
             <w:r>
-              <w:t xml:space="preserve">The </w:t>
-            </w:r>
-            <w:r>
-              <w:t xml:space="preserve"> size of individual tiles in the maze. </w:t>
+              <w:t>The</w:t>
+            </w:r>
+            <w:r>
+              <w:t xml:space="preserve"> texture or pattern applied to each maze tile. </w:t>
             </w:r>
           </w:p>
         </w:tc>
@@ -10771,12 +10938,14 @@
                 <w:rFonts w:cs="Courier New"/>
               </w:rPr>
             </w:pPr>
-            <w:r>
-              <w:rPr>
-                <w:rFonts w:cs="Courier New"/>
-              </w:rPr>
-              <w:t>TileTexture</w:t>
-            </w:r>
+            <w:proofErr w:type="spellStart"/>
+            <w:r>
+              <w:rPr>
+                <w:rFonts w:cs="Courier New"/>
+              </w:rPr>
+              <w:t>StartColor</w:t>
+            </w:r>
+            <w:proofErr w:type="spellEnd"/>
           </w:p>
         </w:tc>
         <w:tc>
@@ -10788,8 +10957,13 @@
               <w:pStyle w:val="VariableTypeName"/>
               <w:ind w:left="0"/>
             </w:pPr>
-            <w:r>
-              <w:t>string</w:t>
+            <w:proofErr w:type="gramStart"/>
+            <w:r>
+              <w:t>float[</w:t>
+            </w:r>
+            <w:proofErr w:type="gramEnd"/>
+            <w:r>
+              <w:t>]</w:t>
             </w:r>
           </w:p>
         </w:tc>
@@ -10801,12 +10975,25 @@
             <w:pPr>
               <w:pStyle w:val="VarDescription"/>
               <w:ind w:left="0"/>
+              <w:jc w:val="left"/>
             </w:pPr>
             <w:r>
               <w:t>The</w:t>
             </w:r>
             <w:r>
-              <w:t xml:space="preserve"> texture or pattern applied to each maze tile. </w:t>
+              <w:t xml:space="preserve"> </w:t>
+            </w:r>
+            <w:r>
+              <w:t>RGB values of the color of the first tile in the hidden maze.</w:t>
+            </w:r>
+          </w:p>
+          <w:p>
+            <w:pPr>
+              <w:pStyle w:val="VarDescription"/>
+              <w:ind w:left="0"/>
+            </w:pPr>
+            <w:r>
+              <w:t>*Note: Values range from [0,1], divide integer values by 255</w:t>
             </w:r>
           </w:p>
         </w:tc>
@@ -10824,12 +11011,14 @@
                 <w:rFonts w:cs="Courier New"/>
               </w:rPr>
             </w:pPr>
-            <w:r>
-              <w:rPr>
-                <w:rFonts w:cs="Courier New"/>
-              </w:rPr>
-              <w:t>DefaultTileColor</w:t>
-            </w:r>
+            <w:proofErr w:type="spellStart"/>
+            <w:r>
+              <w:rPr>
+                <w:rFonts w:cs="Courier New"/>
+              </w:rPr>
+              <w:t>FinishColor</w:t>
+            </w:r>
+            <w:proofErr w:type="spellEnd"/>
           </w:p>
         </w:tc>
         <w:tc>
@@ -10841,8 +11030,13 @@
               <w:pStyle w:val="VariableTypeName"/>
               <w:ind w:left="0"/>
             </w:pPr>
-            <w:r>
-              <w:t>float[]</w:t>
+            <w:proofErr w:type="gramStart"/>
+            <w:r>
+              <w:t>float[</w:t>
+            </w:r>
+            <w:proofErr w:type="gramEnd"/>
+            <w:r>
+              <w:t>]</w:t>
             </w:r>
           </w:p>
         </w:tc>
@@ -10857,22 +11051,13 @@
               <w:jc w:val="left"/>
             </w:pPr>
             <w:r>
-              <w:t>The</w:t>
+              <w:t>The RGB values of the</w:t>
             </w:r>
             <w:r>
               <w:t xml:space="preserve"> </w:t>
             </w:r>
             <w:r>
-              <w:t>RGB values of the default color</w:t>
-            </w:r>
-            <w:r>
-              <w:t xml:space="preserve"> for</w:t>
-            </w:r>
-            <w:r>
-              <w:t xml:space="preserve"> the</w:t>
-            </w:r>
-            <w:r>
-              <w:t xml:space="preserve"> maze tiles.</w:t>
+              <w:t>color of the final tile in the hidden maze.</w:t>
             </w:r>
           </w:p>
           <w:p>
@@ -10882,10 +11067,7 @@
               <w:jc w:val="left"/>
             </w:pPr>
             <w:r>
-              <w:t>*Note: Values range from [0,1]</w:t>
-            </w:r>
-            <w:r>
-              <w:t>, divide integer values by 255</w:t>
+              <w:t>*Note: Values range from [0,1], divide integer values by 255</w:t>
             </w:r>
           </w:p>
         </w:tc>
@@ -10903,12 +11085,14 @@
                 <w:rFonts w:cs="Courier New"/>
               </w:rPr>
             </w:pPr>
-            <w:r>
-              <w:rPr>
-                <w:rFonts w:cs="Courier New"/>
-              </w:rPr>
-              <w:t>StartColor</w:t>
-            </w:r>
+            <w:proofErr w:type="spellStart"/>
+            <w:r>
+              <w:rPr>
+                <w:rFonts w:cs="Courier New"/>
+              </w:rPr>
+              <w:t>CorrectColor</w:t>
+            </w:r>
+            <w:proofErr w:type="spellEnd"/>
           </w:p>
         </w:tc>
         <w:tc>
@@ -10920,8 +11104,13 @@
               <w:pStyle w:val="VariableTypeName"/>
               <w:ind w:left="0"/>
             </w:pPr>
-            <w:r>
-              <w:t>float[]</w:t>
+            <w:proofErr w:type="gramStart"/>
+            <w:r>
+              <w:t>float[</w:t>
+            </w:r>
+            <w:proofErr w:type="gramEnd"/>
+            <w:r>
+              <w:t>]</w:t>
             </w:r>
           </w:p>
         </w:tc>
@@ -10936,16 +11125,10 @@
               <w:jc w:val="left"/>
             </w:pPr>
             <w:r>
-              <w:t>The</w:t>
+              <w:t>The RGB values of the color displayed given a correct tile selection.</w:t>
             </w:r>
             <w:r>
               <w:t xml:space="preserve"> </w:t>
-            </w:r>
-            <w:r>
-              <w:t xml:space="preserve">RGB values of the </w:t>
-            </w:r>
-            <w:r>
-              <w:t>color of the first tile in the hidden maze.</w:t>
             </w:r>
           </w:p>
           <w:p>
@@ -10973,12 +11156,15 @@
                 <w:rFonts w:cs="Courier New"/>
               </w:rPr>
             </w:pPr>
-            <w:r>
-              <w:rPr>
-                <w:rFonts w:cs="Courier New"/>
-              </w:rPr>
-              <w:t>FinishColor</w:t>
-            </w:r>
+            <w:proofErr w:type="spellStart"/>
+            <w:r>
+              <w:rPr>
+                <w:rFonts w:cs="Courier New"/>
+              </w:rPr>
+              <w:lastRenderedPageBreak/>
+              <w:t>LastCorrectColor</w:t>
+            </w:r>
+            <w:proofErr w:type="spellEnd"/>
           </w:p>
         </w:tc>
         <w:tc>
@@ -10990,8 +11176,13 @@
               <w:pStyle w:val="VariableTypeName"/>
               <w:ind w:left="0"/>
             </w:pPr>
-            <w:r>
-              <w:t>float[]</w:t>
+            <w:proofErr w:type="gramStart"/>
+            <w:r>
+              <w:t>float[</w:t>
+            </w:r>
+            <w:proofErr w:type="gramEnd"/>
+            <w:r>
+              <w:t>]</w:t>
             </w:r>
           </w:p>
         </w:tc>
@@ -11006,16 +11197,15 @@
               <w:jc w:val="left"/>
             </w:pPr>
             <w:r>
-              <w:t>The</w:t>
-            </w:r>
-            <w:r>
-              <w:t xml:space="preserve"> RGB values of the</w:t>
-            </w:r>
-            <w:r>
-              <w:t xml:space="preserve"> </w:t>
-            </w:r>
-            <w:r>
-              <w:t>color of the final tile in the hidden maze.</w:t>
+              <w:t xml:space="preserve">The color displayed </w:t>
+            </w:r>
+            <w:proofErr w:type="gramStart"/>
+            <w:r>
+              <w:t>given</w:t>
+            </w:r>
+            <w:proofErr w:type="gramEnd"/>
+            <w:r>
+              <w:t xml:space="preserve"> the re-selection of the current position within the sequence and for the blinking of the next correct tile in the sequence. </w:t>
             </w:r>
           </w:p>
           <w:p>
@@ -11043,12 +11233,14 @@
                 <w:rFonts w:cs="Courier New"/>
               </w:rPr>
             </w:pPr>
-            <w:r>
-              <w:rPr>
-                <w:rFonts w:cs="Courier New"/>
-              </w:rPr>
-              <w:t>CorrectColor</w:t>
-            </w:r>
+            <w:proofErr w:type="spellStart"/>
+            <w:r>
+              <w:rPr>
+                <w:rFonts w:cs="Courier New"/>
+              </w:rPr>
+              <w:t>IncorrectRuleAbidingColor</w:t>
+            </w:r>
+            <w:proofErr w:type="spellEnd"/>
           </w:p>
         </w:tc>
         <w:tc>
@@ -11060,8 +11252,13 @@
               <w:pStyle w:val="VariableTypeName"/>
               <w:ind w:left="0"/>
             </w:pPr>
-            <w:r>
-              <w:t>float[]</w:t>
+            <w:proofErr w:type="gramStart"/>
+            <w:r>
+              <w:t>float[</w:t>
+            </w:r>
+            <w:proofErr w:type="gramEnd"/>
+            <w:r>
+              <w:t>]</w:t>
             </w:r>
           </w:p>
         </w:tc>
@@ -11076,25 +11273,27 @@
               <w:jc w:val="left"/>
             </w:pPr>
             <w:r>
-              <w:t>The</w:t>
-            </w:r>
-            <w:r>
-              <w:t xml:space="preserve"> RGB values of the</w:t>
+              <w:t>The color displayed</w:t>
             </w:r>
             <w:r>
               <w:t xml:space="preserve"> </w:t>
             </w:r>
-            <w:r>
-              <w:t xml:space="preserve">color </w:t>
-            </w:r>
-            <w:r>
-              <w:t>displayed given a</w:t>
-            </w:r>
-            <w:r>
-              <w:t xml:space="preserve"> correct tile selection.</w:t>
-            </w:r>
-            <w:r>
-              <w:t xml:space="preserve"> </w:t>
+            <w:proofErr w:type="gramStart"/>
+            <w:r>
+              <w:t>given</w:t>
+            </w:r>
+            <w:proofErr w:type="gramEnd"/>
+            <w:r>
+              <w:t xml:space="preserve"> an i</w:t>
+            </w:r>
+            <w:r>
+              <w:t xml:space="preserve">ncorrect </w:t>
+            </w:r>
+            <w:r>
+              <w:t>selection</w:t>
+            </w:r>
+            <w:r>
+              <w:t xml:space="preserve"> that still adheres to established rules.</w:t>
             </w:r>
           </w:p>
           <w:p>
@@ -11122,13 +11321,14 @@
                 <w:rFonts w:cs="Courier New"/>
               </w:rPr>
             </w:pPr>
-            <w:r>
-              <w:rPr>
-                <w:rFonts w:cs="Courier New"/>
-              </w:rPr>
-              <w:lastRenderedPageBreak/>
-              <w:t>LastCorrectColor</w:t>
-            </w:r>
+            <w:proofErr w:type="spellStart"/>
+            <w:r>
+              <w:rPr>
+                <w:rFonts w:cs="Courier New"/>
+              </w:rPr>
+              <w:t>IncorrectRuleBreakingColor</w:t>
+            </w:r>
+            <w:proofErr w:type="spellEnd"/>
           </w:p>
         </w:tc>
         <w:tc>
@@ -11140,8 +11340,13 @@
               <w:pStyle w:val="VariableTypeName"/>
               <w:ind w:left="0"/>
             </w:pPr>
-            <w:r>
-              <w:t>float[]</w:t>
+            <w:proofErr w:type="gramStart"/>
+            <w:r>
+              <w:t>float[</w:t>
+            </w:r>
+            <w:proofErr w:type="gramEnd"/>
+            <w:r>
+              <w:t>]</w:t>
             </w:r>
           </w:p>
         </w:tc>
@@ -11156,34 +11361,30 @@
               <w:jc w:val="left"/>
             </w:pPr>
             <w:r>
-              <w:t xml:space="preserve">The </w:t>
-            </w:r>
-            <w:r>
-              <w:t>color displayed</w:t>
+              <w:t>The color displayed</w:t>
             </w:r>
             <w:r>
               <w:t xml:space="preserve"> </w:t>
             </w:r>
-            <w:r>
-              <w:t xml:space="preserve">given </w:t>
-            </w:r>
-            <w:r>
-              <w:t xml:space="preserve">the </w:t>
-            </w:r>
-            <w:r>
-              <w:t>re-</w:t>
-            </w:r>
-            <w:r>
-              <w:t>selection of the current position within the sequence</w:t>
-            </w:r>
-            <w:r>
-              <w:t xml:space="preserve"> and </w:t>
-            </w:r>
-            <w:r>
-              <w:t>for the blinking of the next correct tile in the sequence</w:t>
-            </w:r>
-            <w:r>
-              <w:t xml:space="preserve">. </w:t>
+            <w:proofErr w:type="gramStart"/>
+            <w:r>
+              <w:t>given</w:t>
+            </w:r>
+            <w:proofErr w:type="gramEnd"/>
+            <w:r>
+              <w:t xml:space="preserve"> an i</w:t>
+            </w:r>
+            <w:r>
+              <w:t xml:space="preserve">ncorrect </w:t>
+            </w:r>
+            <w:r>
+              <w:t>selection</w:t>
+            </w:r>
+            <w:r>
+              <w:t xml:space="preserve"> that breaks or violates established </w:t>
+            </w:r>
+            <w:r>
+              <w:t>rules.</w:t>
             </w:r>
           </w:p>
           <w:p>
@@ -11211,12 +11412,14 @@
                 <w:rFonts w:cs="Courier New"/>
               </w:rPr>
             </w:pPr>
-            <w:r>
-              <w:rPr>
-                <w:rFonts w:cs="Courier New"/>
-              </w:rPr>
-              <w:t>IncorrectRuleAbidingColor</w:t>
-            </w:r>
+            <w:proofErr w:type="spellStart"/>
+            <w:r>
+              <w:rPr>
+                <w:rFonts w:cs="Courier New"/>
+              </w:rPr>
+              <w:t>NumBlinks</w:t>
+            </w:r>
+            <w:proofErr w:type="spellEnd"/>
           </w:p>
         </w:tc>
         <w:tc>
@@ -11229,7 +11432,7 @@
               <w:ind w:left="0"/>
             </w:pPr>
             <w:r>
-              <w:t>float[]</w:t>
+              <w:t>int</w:t>
             </w:r>
           </w:p>
         </w:tc>
@@ -11244,32 +11447,28 @@
               <w:jc w:val="left"/>
             </w:pPr>
             <w:r>
-              <w:t>The color displayed</w:t>
-            </w:r>
-            <w:r>
-              <w:t xml:space="preserve"> </w:t>
-            </w:r>
-            <w:r>
-              <w:t>given an i</w:t>
-            </w:r>
-            <w:r>
-              <w:t xml:space="preserve">ncorrect </w:t>
-            </w:r>
-            <w:r>
-              <w:t>selection</w:t>
-            </w:r>
-            <w:r>
-              <w:t xml:space="preserve"> that still adheres to established rules.</w:t>
-            </w:r>
-          </w:p>
-          <w:p>
-            <w:pPr>
-              <w:pStyle w:val="VarDescription"/>
-              <w:ind w:left="0"/>
-              <w:jc w:val="left"/>
-            </w:pPr>
-            <w:r>
-              <w:t>*Note: Values range from [0,1], divide integer values by 255</w:t>
+              <w:t>The</w:t>
+            </w:r>
+            <w:r>
+              <w:t xml:space="preserve"> number of times </w:t>
+            </w:r>
+            <w:r>
+              <w:t>a tile</w:t>
+            </w:r>
+            <w:r>
+              <w:t xml:space="preserve"> blinks or flashes.</w:t>
+            </w:r>
+            <w:r>
+              <w:t xml:space="preserve"> Used in </w:t>
+            </w:r>
+            <w:r>
+              <w:rPr>
+                <w:rFonts w:ascii="Courier New" w:hAnsi="Courier New" w:cs="Courier New"/>
+              </w:rPr>
+              <w:t>GuidedMazeSelection</w:t>
+            </w:r>
+            <w:r>
+              <w:t xml:space="preserve"> or when indicating last correct tile following a perseverative error.</w:t>
             </w:r>
           </w:p>
         </w:tc>
@@ -11287,12 +11486,14 @@
                 <w:rFonts w:cs="Courier New"/>
               </w:rPr>
             </w:pPr>
-            <w:r>
-              <w:rPr>
-                <w:rFonts w:cs="Courier New"/>
-              </w:rPr>
-              <w:t>IncorrectRuleBreakingColor</w:t>
-            </w:r>
+            <w:proofErr w:type="spellStart"/>
+            <w:r>
+              <w:rPr>
+                <w:rFonts w:cs="Courier New"/>
+              </w:rPr>
+              <w:t>UsingFixedRatioReward</w:t>
+            </w:r>
+            <w:proofErr w:type="spellEnd"/>
           </w:p>
         </w:tc>
         <w:tc>
@@ -11305,7 +11506,7 @@
               <w:ind w:left="0"/>
             </w:pPr>
             <w:r>
-              <w:t>float[]</w:t>
+              <w:t>bool</w:t>
             </w:r>
           </w:p>
         </w:tc>
@@ -11320,177 +11521,19 @@
               <w:jc w:val="left"/>
             </w:pPr>
             <w:r>
-              <w:t>The color displayed</w:t>
-            </w:r>
-            <w:r>
-              <w:t xml:space="preserve"> </w:t>
-            </w:r>
-            <w:r>
-              <w:t>given an i</w:t>
-            </w:r>
-            <w:r>
-              <w:t xml:space="preserve">ncorrect </w:t>
-            </w:r>
-            <w:r>
-              <w:t>selection</w:t>
-            </w:r>
-            <w:r>
-              <w:t xml:space="preserve"> </w:t>
-            </w:r>
-            <w:r>
-              <w:t xml:space="preserve">that breaks or violates established </w:t>
-            </w:r>
-            <w:r>
-              <w:t>rules.</w:t>
-            </w:r>
-          </w:p>
-          <w:p>
-            <w:pPr>
-              <w:pStyle w:val="VarDescription"/>
-              <w:ind w:left="0"/>
-              <w:jc w:val="left"/>
-            </w:pPr>
-            <w:r>
-              <w:t>*Note: Values range from [0,1], divide integer values by 255</w:t>
-            </w:r>
-          </w:p>
-        </w:tc>
-      </w:tr>
-      <w:tr>
-        <w:tc>
-          <w:tcPr>
-            <w:tcW w:w="2713" w:type="dxa"/>
-          </w:tcPr>
-          <w:p>
-            <w:pPr>
-              <w:pStyle w:val="VariableTypeName"/>
-              <w:ind w:left="0"/>
-              <w:rPr>
-                <w:rFonts w:cs="Courier New"/>
-              </w:rPr>
-            </w:pPr>
-            <w:r>
-              <w:rPr>
-                <w:rFonts w:cs="Courier New"/>
-              </w:rPr>
-              <w:t>NumBlinks</w:t>
-            </w:r>
-          </w:p>
-        </w:tc>
-        <w:tc>
-          <w:tcPr>
-            <w:tcW w:w="1062" w:type="dxa"/>
-          </w:tcPr>
-          <w:p>
-            <w:pPr>
-              <w:pStyle w:val="VariableTypeName"/>
-              <w:ind w:left="0"/>
-            </w:pPr>
-            <w:r>
-              <w:t>int</w:t>
-            </w:r>
-          </w:p>
-        </w:tc>
-        <w:tc>
-          <w:tcPr>
-            <w:tcW w:w="5575" w:type="dxa"/>
-          </w:tcPr>
-          <w:p>
-            <w:pPr>
-              <w:pStyle w:val="VarDescription"/>
-              <w:ind w:left="0"/>
-              <w:jc w:val="left"/>
-            </w:pPr>
-            <w:r>
-              <w:t>The</w:t>
-            </w:r>
-            <w:r>
-              <w:t xml:space="preserve"> number of times </w:t>
-            </w:r>
-            <w:r>
-              <w:t>a tile</w:t>
-            </w:r>
-            <w:r>
-              <w:t xml:space="preserve"> blinks or flashes.</w:t>
-            </w:r>
-            <w:r>
-              <w:t xml:space="preserve"> Used in </w:t>
-            </w:r>
+              <w:t>Indicates if rewards are given based on a fixed ratio</w:t>
+            </w:r>
+            <w:r>
+              <w:t xml:space="preserve">, which is assigned in the </w:t>
+            </w:r>
+            <w:proofErr w:type="spellStart"/>
             <w:r>
               <w:rPr>
                 <w:rFonts w:ascii="Courier New" w:hAnsi="Courier New" w:cs="Courier New"/>
               </w:rPr>
-              <w:t>GuidedMazeSelection</w:t>
-            </w:r>
-            <w:r>
-              <w:t xml:space="preserve"> or when indicating last correct tile following a perseverative error.</w:t>
-            </w:r>
-          </w:p>
-        </w:tc>
-      </w:tr>
-      <w:tr>
-        <w:tc>
-          <w:tcPr>
-            <w:tcW w:w="2713" w:type="dxa"/>
-          </w:tcPr>
-          <w:p>
-            <w:pPr>
-              <w:pStyle w:val="VariableTypeName"/>
-              <w:ind w:left="0"/>
-              <w:rPr>
-                <w:rFonts w:cs="Courier New"/>
-              </w:rPr>
-            </w:pPr>
-            <w:r>
-              <w:rPr>
-                <w:rFonts w:cs="Courier New"/>
-              </w:rPr>
-              <w:t>UsingFixedRatioReward</w:t>
-            </w:r>
-          </w:p>
-        </w:tc>
-        <w:tc>
-          <w:tcPr>
-            <w:tcW w:w="1062" w:type="dxa"/>
-          </w:tcPr>
-          <w:p>
-            <w:pPr>
-              <w:pStyle w:val="VariableTypeName"/>
-              <w:ind w:left="0"/>
-            </w:pPr>
-            <w:r>
-              <w:t>bool</w:t>
-            </w:r>
-          </w:p>
-        </w:tc>
-        <w:tc>
-          <w:tcPr>
-            <w:tcW w:w="5575" w:type="dxa"/>
-          </w:tcPr>
-          <w:p>
-            <w:pPr>
-              <w:pStyle w:val="VarDescription"/>
-              <w:ind w:left="0"/>
-              <w:jc w:val="left"/>
-            </w:pPr>
-            <w:r>
-              <w:t>Indicates if rewards are given based on a fixed ratio</w:t>
-            </w:r>
-            <w:r>
-              <w:t xml:space="preserve">, which is </w:t>
-            </w:r>
-            <w:r>
-              <w:t>assigned</w:t>
-            </w:r>
-            <w:r>
-              <w:t xml:space="preserve"> in the </w:t>
-            </w:r>
-            <w:r>
-              <w:rPr>
-                <w:rFonts w:ascii="Courier New" w:hAnsi="Courier New" w:cs="Courier New"/>
-              </w:rPr>
               <w:t>BlockDef</w:t>
             </w:r>
+            <w:proofErr w:type="spellEnd"/>
             <w:r>
               <w:t>.</w:t>
             </w:r>
@@ -11515,9 +11558,9 @@
         <w:tblLook w:val="04A0" w:firstRow="1" w:lastRow="0" w:firstColumn="1" w:lastColumn="0" w:noHBand="0" w:noVBand="1"/>
       </w:tblPr>
       <w:tblGrid>
-        <w:gridCol w:w="2713"/>
-        <w:gridCol w:w="1062"/>
-        <w:gridCol w:w="5575"/>
+        <w:gridCol w:w="2636"/>
+        <w:gridCol w:w="1369"/>
+        <w:gridCol w:w="5345"/>
       </w:tblGrid>
       <w:tr>
         <w:tc>
@@ -11715,6 +11758,24 @@
               <w:t>A 2D vector that indicates the dimensions of the maze in terms of width and height.</w:t>
             </w:r>
           </w:p>
+          <w:p>
+            <w:pPr>
+              <w:pStyle w:val="VarDescription"/>
+              <w:ind w:left="0"/>
+              <w:jc w:val="left"/>
+            </w:pPr>
+            <w:r>
+              <w:t xml:space="preserve">*Note: Use of </w:t>
+            </w:r>
+            <w:proofErr w:type="spellStart"/>
+            <w:r>
+              <w:t>mDims</w:t>
+            </w:r>
+            <w:proofErr w:type="spellEnd"/>
+            <w:r>
+              <w:t xml:space="preserve"> implies the generation of a rectangular maze.</w:t>
+            </w:r>
+          </w:p>
         </w:tc>
       </w:tr>
       <w:tr>
@@ -11730,6 +11791,59 @@
                 <w:rFonts w:cs="Courier New"/>
               </w:rPr>
             </w:pPr>
+            <w:proofErr w:type="spellStart"/>
+            <w:r>
+              <w:rPr>
+                <w:rFonts w:cs="Courier New"/>
+              </w:rPr>
+              <w:t>mCustomDims</w:t>
+            </w:r>
+            <w:proofErr w:type="spellEnd"/>
+          </w:p>
+        </w:tc>
+        <w:tc>
+          <w:tcPr>
+            <w:tcW w:w="1062" w:type="dxa"/>
+          </w:tcPr>
+          <w:p>
+            <w:pPr>
+              <w:pStyle w:val="VariableTypeName"/>
+              <w:ind w:left="0"/>
+            </w:pPr>
+            <w:r>
+              <w:t>List&lt;int&gt;</w:t>
+            </w:r>
+          </w:p>
+        </w:tc>
+        <w:tc>
+          <w:tcPr>
+            <w:tcW w:w="5575" w:type="dxa"/>
+          </w:tcPr>
+          <w:p>
+            <w:pPr>
+              <w:pStyle w:val="VarDescription"/>
+              <w:ind w:left="0"/>
+            </w:pPr>
+            <w:r>
+              <w:t>A list of integers that describes the number of elements in each row. This format allows for varying number of elements in each row of the maze.</w:t>
+            </w:r>
+          </w:p>
+        </w:tc>
+      </w:tr>
+      <w:tr>
+        <w:tc>
+          <w:tcPr>
+            <w:tcW w:w="2713" w:type="dxa"/>
+          </w:tcPr>
+          <w:p>
+            <w:pPr>
+              <w:pStyle w:val="VariableTypeName"/>
+              <w:ind w:left="0"/>
+              <w:rPr>
+                <w:rFonts w:cs="Courier New"/>
+              </w:rPr>
+            </w:pPr>
+            <w:proofErr w:type="spellStart"/>
             <w:r>
               <w:rPr>
                 <w:rFonts w:cs="Courier New"/>
@@ -11742,6 +11856,7 @@
               </w:rPr>
               <w:t>Start</w:t>
             </w:r>
+            <w:proofErr w:type="spellEnd"/>
           </w:p>
         </w:tc>
         <w:tc>
@@ -11990,12 +12105,91 @@
                 <w:rFonts w:cs="Courier New"/>
               </w:rPr>
             </w:pPr>
+            <w:proofErr w:type="spellStart"/>
+            <w:r>
+              <w:rPr>
+                <w:rFonts w:cs="Courier New"/>
+              </w:rPr>
+              <w:t>m</w:t>
+            </w:r>
+            <w:r>
+              <w:rPr>
+                <w:rFonts w:cs="Courier New"/>
+              </w:rPr>
+              <w:t>Path</w:t>
+            </w:r>
+            <w:proofErr w:type="spellEnd"/>
+          </w:p>
+        </w:tc>
+        <w:tc>
+          <w:tcPr>
+            <w:tcW w:w="1062" w:type="dxa"/>
+          </w:tcPr>
+          <w:p>
+            <w:pPr>
+              <w:pStyle w:val="VariableTypeName"/>
+              <w:ind w:left="0"/>
+            </w:pPr>
+            <w:r>
+              <w:t>List&lt;string&gt;</w:t>
+            </w:r>
+          </w:p>
+        </w:tc>
+        <w:tc>
+          <w:tcPr>
+            <w:tcW w:w="5575" w:type="dxa"/>
+          </w:tcPr>
+          <w:p>
+            <w:pPr>
+              <w:pStyle w:val="VarDescription"/>
+              <w:ind w:left="0"/>
+              <w:jc w:val="left"/>
+            </w:pPr>
+            <w:r>
+              <w:t>The</w:t>
+            </w:r>
+            <w:r>
+              <w:t xml:space="preserve"> designated</w:t>
+            </w:r>
+            <w:r>
+              <w:t xml:space="preserve"> hidden tile path.</w:t>
+            </w:r>
+            <w:r>
+              <w:br/>
+              <w:t xml:space="preserve">*Note: If </w:t>
+            </w:r>
+            <w:proofErr w:type="spellStart"/>
+            <w:r>
+              <w:t>mPath</w:t>
+            </w:r>
+            <w:proofErr w:type="spellEnd"/>
+            <w:r>
+              <w:t xml:space="preserve"> is not included in the MazeDef, Free Play will be activated where the player can select any path from start to finish.</w:t>
+            </w:r>
+          </w:p>
+        </w:tc>
+      </w:tr>
+      <w:tr>
+        <w:tc>
+          <w:tcPr>
+            <w:tcW w:w="2713" w:type="dxa"/>
+          </w:tcPr>
+          <w:p>
+            <w:pPr>
+              <w:pStyle w:val="VariableTypeName"/>
+              <w:ind w:left="0"/>
+              <w:rPr>
+                <w:rFonts w:cs="Courier New"/>
+              </w:rPr>
+            </w:pPr>
+            <w:proofErr w:type="spellStart"/>
             <w:r>
               <w:rPr>
                 <w:rFonts w:cs="Courier New"/>
               </w:rPr>
               <w:t>mString</w:t>
             </w:r>
+            <w:proofErr w:type="spellEnd"/>
           </w:p>
         </w:tc>
         <w:tc>
@@ -12310,6 +12504,7 @@
               <w:rPr>
                 <w:rFonts w:cs="Courier New"/>
               </w:rPr>
+              <w:lastRenderedPageBreak/>
               <w:t>PerfThresholdEndTrials</w:t>
             </w:r>
           </w:p>
@@ -12592,7 +12787,6 @@
               <w:rPr>
                 <w:rFonts w:cs="Courier New"/>
               </w:rPr>
-              <w:lastRenderedPageBreak/>
               <w:t>MinTouchDuration</w:t>
             </w:r>
           </w:p>
@@ -13785,6 +13979,7 @@
         </w:rPr>
         <w:fldChar w:fldCharType="separate"/>
       </w:r>
+      <w:proofErr w:type="spellStart"/>
       <w:r>
         <w:rPr>
           <w:b/>
@@ -13792,6 +13987,7 @@
         </w:rPr>
         <w:t>BlockDef</w:t>
       </w:r>
+      <w:proofErr w:type="spellEnd"/>
       <w:r>
         <w:rPr>
           <w:b/>
@@ -13925,6 +14121,7 @@
               <w:rPr>
                 <w:rFonts w:cs="Courier New"/>
               </w:rPr>
+              <w:lastRenderedPageBreak/>
               <w:t>StartWithSelectObjectState</w:t>
             </w:r>
           </w:p>
@@ -14629,6 +14826,7 @@
         </w:rPr>
         <w:fldChar w:fldCharType="separate"/>
       </w:r>
+      <w:proofErr w:type="spellStart"/>
       <w:r>
         <w:rPr>
           <w:b/>
@@ -14636,6 +14834,7 @@
         </w:rPr>
         <w:t>BlockDef</w:t>
       </w:r>
+      <w:proofErr w:type="spellEnd"/>
       <w:r>
         <w:rPr>
           <w:b/>
@@ -15766,10 +15965,18 @@
               <w:jc w:val="left"/>
             </w:pPr>
             <w:r>
-              <w:t xml:space="preserve">If the BlockEndType is </w:t>
+              <w:t xml:space="preserve">If the </w:t>
             </w:r>
             <w:proofErr w:type="spellStart"/>
             <w:r>
+              <w:t>BlockEndType</w:t>
+            </w:r>
+            <w:proofErr w:type="spellEnd"/>
+            <w:r>
+              <w:t xml:space="preserve"> is </w:t>
+            </w:r>
+            <w:proofErr w:type="spellStart"/>
+            <w:r>
               <w:rPr>
                 <w:rFonts w:ascii="Courier New" w:hAnsi="Courier New" w:cs="Courier New"/>
               </w:rPr>
@@ -15793,22 +16000,85 @@
             <w:r>
               <w:t xml:space="preserve">player is limited to </w:t>
             </w:r>
+            <w:proofErr w:type="spellStart"/>
             <w:r>
               <w:rPr>
                 <w:rFonts w:ascii="Courier New" w:hAnsi="Courier New" w:cs="Courier New"/>
               </w:rPr>
-              <w:t>Ma</w:t>
-            </w:r>
+              <w:t>MaxTrialErrors</w:t>
+            </w:r>
+            <w:proofErr w:type="spellEnd"/>
+            <w:r>
+              <w:t xml:space="preserve"> in a single trial before the trial will terminate.</w:t>
+            </w:r>
+          </w:p>
+        </w:tc>
+      </w:tr>
+      <w:tr>
+        <w:tc>
+          <w:tcPr>
+            <w:tcW w:w="2521" w:type="dxa"/>
+          </w:tcPr>
+          <w:p>
+            <w:pPr>
+              <w:pStyle w:val="HTMLPreformatted"/>
+              <w:shd w:val="clear" w:color="auto" w:fill="FFFFFF"/>
+              <w:ind w:left="0"/>
+              <w:rPr>
+                <w:color w:val="000000"/>
+                <w:sz w:val="16"/>
+                <w:szCs w:val="16"/>
+              </w:rPr>
+            </w:pPr>
             <w:proofErr w:type="spellStart"/>
             <w:r>
               <w:rPr>
-                <w:rFonts w:ascii="Courier New" w:hAnsi="Courier New" w:cs="Courier New"/>
-              </w:rPr>
-              <w:t>xTrialErrors</w:t>
+                <w:color w:val="000000"/>
+                <w:sz w:val="16"/>
+                <w:szCs w:val="16"/>
+              </w:rPr>
+              <w:t>GuidedSequenceLearning</w:t>
             </w:r>
             <w:proofErr w:type="spellEnd"/>
-            <w:r>
-              <w:t xml:space="preserve"> in a single trial before the trial will terminate.</w:t>
+          </w:p>
+        </w:tc>
+        <w:tc>
+          <w:tcPr>
+            <w:tcW w:w="1074" w:type="dxa"/>
+          </w:tcPr>
+          <w:p>
+            <w:pPr>
+              <w:pStyle w:val="VariableTypeName"/>
+              <w:ind w:left="0"/>
+            </w:pPr>
+            <w:r>
+              <w:t>bool</w:t>
+            </w:r>
+          </w:p>
+        </w:tc>
+        <w:tc>
+          <w:tcPr>
+            <w:tcW w:w="5755" w:type="dxa"/>
+          </w:tcPr>
+          <w:p>
+            <w:pPr>
+              <w:pStyle w:val="VarDescription"/>
+              <w:ind w:left="0"/>
+              <w:jc w:val="left"/>
+            </w:pPr>
+            <w:r>
+              <w:t xml:space="preserve">A </w:t>
+            </w:r>
+            <w:proofErr w:type="spellStart"/>
+            <w:r>
+              <w:t>boolean</w:t>
+            </w:r>
+            <w:proofErr w:type="spellEnd"/>
+            <w:r>
+              <w:t xml:space="preserve"> that</w:t>
+            </w:r>
+            <w:r>
+              <w:t xml:space="preserve"> guides sequence learning by flashing a yellow halo around the next correct stimulus in the sequence.</w:t>
             </w:r>
           </w:p>
         </w:tc>
@@ -15828,12 +16098,14 @@
       <w:r>
         <w:t xml:space="preserve">: If the </w:t>
       </w:r>
+      <w:proofErr w:type="spellStart"/>
       <w:r>
         <w:rPr>
           <w:rFonts w:ascii="Courier New" w:hAnsi="Courier New" w:cs="Courier New"/>
         </w:rPr>
         <w:t>BlockEndType</w:t>
       </w:r>
+      <w:proofErr w:type="spellEnd"/>
       <w:r>
         <w:t xml:space="preserve"> is </w:t>
       </w:r>
@@ -15917,6 +16189,7 @@
         </w:rPr>
         <w:fldChar w:fldCharType="separate"/>
       </w:r>
+      <w:proofErr w:type="spellStart"/>
       <w:r>
         <w:rPr>
           <w:b/>
@@ -15924,6 +16197,7 @@
         </w:rPr>
         <w:t>BlockDef</w:t>
       </w:r>
+      <w:proofErr w:type="spellEnd"/>
       <w:r>
         <w:rPr>
           <w:b/>
@@ -15999,6 +16273,7 @@
                 <w:sz w:val="24"/>
                 <w:szCs w:val="24"/>
               </w:rPr>
+              <w:lastRenderedPageBreak/>
               <w:t>Variable Name</w:t>
             </w:r>
           </w:p>
@@ -16076,7 +16351,6 @@
               <w:rPr>
                 <w:rFonts w:cs="Courier New"/>
               </w:rPr>
-              <w:lastRenderedPageBreak/>
               <w:t>IsCurrentTarget</w:t>
             </w:r>
           </w:p>
@@ -16962,6 +17236,7 @@
         </w:rPr>
         <w:fldChar w:fldCharType="separate"/>
       </w:r>
+      <w:proofErr w:type="spellStart"/>
       <w:r>
         <w:rPr>
           <w:b/>
@@ -16969,6 +17244,7 @@
         </w:rPr>
         <w:t>BlockDef</w:t>
       </w:r>
+      <w:proofErr w:type="spellEnd"/>
       <w:r>
         <w:rPr>
           <w:b/>

</xml_diff>

<commit_message>
slopeOfRewardIncreaseOverTrials (CR) added to config references
</commit_message>
<xml_diff>
--- a/M-USE Task Configuration File Reference.docx
+++ b/M-USE Task Configuration File Reference.docx
@@ -6063,6 +6063,7 @@
     <w:p/>
     <w:p>
       <w:r>
+        <w:lastRenderedPageBreak/>
         <w:t xml:space="preserve">Below are the listed configurable </w:t>
       </w:r>
       <w:r>
@@ -6322,7 +6323,6 @@
       </w:pPr>
       <w:bookmarkStart w:id="11" w:name="_Toc150418599"/>
       <w:r>
-        <w:lastRenderedPageBreak/>
         <w:t>Continuous</w:t>
       </w:r>
       <w:r>
@@ -6352,9 +6352,9 @@
         <w:tblLook w:val="04A0" w:firstRow="1" w:lastRow="0" w:firstColumn="1" w:lastColumn="0" w:noHBand="0" w:noVBand="1"/>
       </w:tblPr>
       <w:tblGrid>
-        <w:gridCol w:w="2521"/>
+        <w:gridCol w:w="3193"/>
         <w:gridCol w:w="1081"/>
-        <w:gridCol w:w="5748"/>
+        <w:gridCol w:w="5076"/>
       </w:tblGrid>
       <w:tr>
         <w:tc>
@@ -7429,18 +7429,72 @@
                 <w:rFonts w:cs="Courier New"/>
               </w:rPr>
             </w:pPr>
+            <w:proofErr w:type="spellStart"/>
+            <w:r>
+              <w:rPr>
+                <w:rFonts w:cs="Courier New"/>
+              </w:rPr>
+              <w:t>slopeOfRewardIncreaseOverTrials</w:t>
+            </w:r>
+            <w:proofErr w:type="spellEnd"/>
+          </w:p>
+        </w:tc>
+        <w:tc>
+          <w:tcPr>
+            <w:tcW w:w="1081" w:type="dxa"/>
+          </w:tcPr>
+          <w:p>
+            <w:pPr>
+              <w:pStyle w:val="VariableTypeName"/>
+              <w:ind w:left="0"/>
+            </w:pPr>
+            <w:r>
+              <w:t>float</w:t>
+            </w:r>
+          </w:p>
+        </w:tc>
+        <w:tc>
+          <w:tcPr>
+            <w:tcW w:w="5748" w:type="dxa"/>
+          </w:tcPr>
+          <w:p>
+            <w:pPr>
+              <w:pStyle w:val="VarDescription"/>
+              <w:ind w:left="0"/>
+            </w:pPr>
+            <w:r>
+              <w:t>A coefficient describing the rate at which number of reward pulses increases in relation to trial number. If set to 0, reward pulses stay constant at 1 throughout trials; if set to 0.5, a reward pulse is added every ~4 trials; if set to 1, a reward pulse is added every ~3 trials; if set to 1.5, a reward pulse is added every ~2 trials; etc.</w:t>
+            </w:r>
+          </w:p>
+        </w:tc>
+      </w:tr>
+      <w:tr>
+        <w:tc>
+          <w:tcPr>
+            <w:tcW w:w="2521" w:type="dxa"/>
+          </w:tcPr>
+          <w:p>
+            <w:pPr>
+              <w:pStyle w:val="VariableTypeName"/>
+              <w:ind w:left="0"/>
+              <w:rPr>
+                <w:rFonts w:cs="Courier New"/>
+              </w:rPr>
+            </w:pPr>
             <w:r>
               <w:rPr>
                 <w:rFonts w:cs="Courier New"/>
               </w:rPr>
               <w:t>*</w:t>
             </w:r>
+            <w:proofErr w:type="spellStart"/>
             <w:r>
               <w:rPr>
                 <w:rFonts w:cs="Courier New"/>
               </w:rPr>
               <w:t>MaxTrials</w:t>
             </w:r>
+            <w:proofErr w:type="spellEnd"/>
           </w:p>
           <w:p>
             <w:pPr>
@@ -7477,13 +7531,7 @@
               <w:jc w:val="left"/>
             </w:pPr>
             <w:r>
-              <w:t>The</w:t>
-            </w:r>
-            <w:r>
-              <w:t xml:space="preserve"> maximum number of trials in a block. Calculation depends on </w:t>
-            </w:r>
-            <w:r>
-              <w:t xml:space="preserve">the type of block end: </w:t>
+              <w:t xml:space="preserve">The maximum number of trials in a block. Calculation depends on the type of block end: </w:t>
             </w:r>
             <w:r>
               <w:rPr>
@@ -7492,13 +7540,7 @@
               <w:t>FindAllStim</w:t>
             </w:r>
             <w:r>
-              <w:t xml:space="preserve"> </w:t>
-            </w:r>
-            <w:r>
-              <w:t xml:space="preserve"> or</w:t>
-            </w:r>
-            <w:r>
-              <w:t xml:space="preserve"> </w:t>
+              <w:t xml:space="preserve">  or </w:t>
             </w:r>
             <w:r>
               <w:rPr>
@@ -7533,6 +7575,7 @@
       </w:pPr>
       <w:bookmarkStart w:id="14" w:name="_Toc150418601"/>
       <w:r>
+        <w:lastRenderedPageBreak/>
         <w:t>TrialDef</w:t>
       </w:r>
       <w:bookmarkEnd w:id="14"/>
@@ -7872,7 +7915,6 @@
       </w:pPr>
       <w:bookmarkStart w:id="16" w:name="_Toc150418603"/>
       <w:r>
-        <w:lastRenderedPageBreak/>
         <w:t>StimDef</w:t>
       </w:r>
       <w:bookmarkEnd w:id="16"/>
@@ -11197,15 +11239,7 @@
               <w:jc w:val="left"/>
             </w:pPr>
             <w:r>
-              <w:t xml:space="preserve">The color displayed </w:t>
-            </w:r>
-            <w:proofErr w:type="gramStart"/>
-            <w:r>
-              <w:t>given</w:t>
-            </w:r>
-            <w:proofErr w:type="gramEnd"/>
-            <w:r>
-              <w:t xml:space="preserve"> the re-selection of the current position within the sequence and for the blinking of the next correct tile in the sequence. </w:t>
+              <w:t xml:space="preserve">The color displayed given the re-selection of the current position within the sequence and for the blinking of the next correct tile in the sequence. </w:t>
             </w:r>
           </w:p>
           <w:p>
@@ -11278,13 +11312,8 @@
             <w:r>
               <w:t xml:space="preserve"> </w:t>
             </w:r>
-            <w:proofErr w:type="gramStart"/>
-            <w:r>
-              <w:t>given</w:t>
-            </w:r>
-            <w:proofErr w:type="gramEnd"/>
-            <w:r>
-              <w:t xml:space="preserve"> an i</w:t>
+            <w:r>
+              <w:t>given an i</w:t>
             </w:r>
             <w:r>
               <w:t xml:space="preserve">ncorrect </w:t>
@@ -11366,13 +11395,8 @@
             <w:r>
               <w:t xml:space="preserve"> </w:t>
             </w:r>
-            <w:proofErr w:type="gramStart"/>
-            <w:r>
-              <w:t>given</w:t>
-            </w:r>
-            <w:proofErr w:type="gramEnd"/>
-            <w:r>
-              <w:t xml:space="preserve"> an i</w:t>
+            <w:r>
+              <w:t>given an i</w:t>
             </w:r>
             <w:r>
               <w:t xml:space="preserve">ncorrect </w:t>
@@ -12110,13 +12134,7 @@
               <w:rPr>
                 <w:rFonts w:cs="Courier New"/>
               </w:rPr>
-              <w:t>m</w:t>
-            </w:r>
-            <w:r>
-              <w:rPr>
-                <w:rFonts w:cs="Courier New"/>
-              </w:rPr>
-              <w:t>Path</w:t>
+              <w:t>mPath</w:t>
             </w:r>
             <w:proofErr w:type="spellEnd"/>
           </w:p>

</xml_diff>

<commit_message>
Added Gaze Calibration Fields
</commit_message>
<xml_diff>
--- a/M-USE Task Configuration File Reference.docx
+++ b/M-USE Task Configuration File Reference.docx
@@ -1,6 +1,6 @@
 
 <file path=word/document.xml><?xml version="1.0" encoding="utf-8"?>
-<w:document xmlns:wpc="http://schemas.microsoft.com/office/word/2010/wordprocessingCanvas" xmlns:cx="http://schemas.microsoft.com/office/drawing/2014/chartex" xmlns:cx1="http://schemas.microsoft.com/office/drawing/2015/9/8/chartex" xmlns:cx2="http://schemas.microsoft.com/office/drawing/2015/10/21/chartex" xmlns:cx3="http://schemas.microsoft.com/office/drawing/2016/5/9/chartex" xmlns:cx4="http://schemas.microsoft.com/office/drawing/2016/5/10/chartex" xmlns:cx5="http://schemas.microsoft.com/office/drawing/2016/5/11/chartex" xmlns:cx6="http://schemas.microsoft.com/office/drawing/2016/5/12/chartex" xmlns:cx7="http://schemas.microsoft.com/office/drawing/2016/5/13/chartex" xmlns:cx8="http://schemas.microsoft.com/office/drawing/2016/5/14/chartex" xmlns:mc="http://schemas.openxmlformats.org/markup-compatibility/2006" xmlns:aink="http://schemas.microsoft.com/office/drawing/2016/ink" xmlns:am3d="http://schemas.microsoft.com/office/drawing/2017/model3d" xmlns:o="urn:schemas-microsoft-com:office:office" xmlns:oel="http://schemas.microsoft.com/office/2019/extlst" xmlns:r="http://schemas.openxmlformats.org/officeDocument/2006/relationships" xmlns:m="http://schemas.openxmlformats.org/officeDocument/2006/math" xmlns:v="urn:schemas-microsoft-com:vml" xmlns:wp14="http://schemas.microsoft.com/office/word/2010/wordprocessingDrawing" xmlns:wp="http://schemas.openxmlformats.org/drawingml/2006/wordprocessingDrawing" xmlns:w10="urn:schemas-microsoft-com:office:word" xmlns:w="http://schemas.openxmlformats.org/wordprocessingml/2006/main" xmlns:w14="http://schemas.microsoft.com/office/word/2010/wordml" xmlns:w15="http://schemas.microsoft.com/office/word/2012/wordml" xmlns:w16cex="http://schemas.microsoft.com/office/word/2018/wordml/cex" xmlns:w16cid="http://schemas.microsoft.com/office/word/2016/wordml/cid" xmlns:w16="http://schemas.microsoft.com/office/word/2018/wordml" xmlns:w16sdtdh="http://schemas.microsoft.com/office/word/2020/wordml/sdtdatahash" xmlns:w16se="http://schemas.microsoft.com/office/word/2015/wordml/symex" xmlns:wpg="http://schemas.microsoft.com/office/word/2010/wordprocessingGroup" xmlns:wpi="http://schemas.microsoft.com/office/word/2010/wordprocessingInk" xmlns:wne="http://schemas.microsoft.com/office/word/2006/wordml" xmlns:wps="http://schemas.microsoft.com/office/word/2010/wordprocessingShape" mc:Ignorable="w14 w15 w16se w16cid w16 w16cex w16sdtdh wp14">
+<w:document xmlns:wpc="http://schemas.microsoft.com/office/word/2010/wordprocessingCanvas" xmlns:cx="http://schemas.microsoft.com/office/drawing/2014/chartex" xmlns:cx1="http://schemas.microsoft.com/office/drawing/2015/9/8/chartex" xmlns:cx2="http://schemas.microsoft.com/office/drawing/2015/10/21/chartex" xmlns:cx3="http://schemas.microsoft.com/office/drawing/2016/5/9/chartex" xmlns:cx4="http://schemas.microsoft.com/office/drawing/2016/5/10/chartex" xmlns:cx5="http://schemas.microsoft.com/office/drawing/2016/5/11/chartex" xmlns:cx6="http://schemas.microsoft.com/office/drawing/2016/5/12/chartex" xmlns:cx7="http://schemas.microsoft.com/office/drawing/2016/5/13/chartex" xmlns:cx8="http://schemas.microsoft.com/office/drawing/2016/5/14/chartex" xmlns:mc="http://schemas.openxmlformats.org/markup-compatibility/2006" xmlns:aink="http://schemas.microsoft.com/office/drawing/2016/ink" xmlns:am3d="http://schemas.microsoft.com/office/drawing/2017/model3d" xmlns:o="urn:schemas-microsoft-com:office:office" xmlns:oel="http://schemas.microsoft.com/office/2019/extlst" xmlns:r="http://schemas.openxmlformats.org/officeDocument/2006/relationships" xmlns:m="http://schemas.openxmlformats.org/officeDocument/2006/math" xmlns:v="urn:schemas-microsoft-com:vml" xmlns:wp14="http://schemas.microsoft.com/office/word/2010/wordprocessingDrawing" xmlns:wp="http://schemas.openxmlformats.org/drawingml/2006/wordprocessingDrawing" xmlns:w10="urn:schemas-microsoft-com:office:word" xmlns:w="http://schemas.openxmlformats.org/wordprocessingml/2006/main" xmlns:w14="http://schemas.microsoft.com/office/word/2010/wordml" xmlns:w15="http://schemas.microsoft.com/office/word/2012/wordml" xmlns:w16cex="http://schemas.microsoft.com/office/word/2018/wordml/cex" xmlns:w16cid="http://schemas.microsoft.com/office/word/2016/wordml/cid" xmlns:w16="http://schemas.microsoft.com/office/word/2018/wordml" xmlns:w16du="http://schemas.microsoft.com/office/word/2023/wordml/word16du" xmlns:w16sdtdh="http://schemas.microsoft.com/office/word/2020/wordml/sdtdatahash" xmlns:w16sdtfl="http://schemas.microsoft.com/office/word/2024/wordml/sdtformatlock" xmlns:w16se="http://schemas.microsoft.com/office/word/2015/wordml/symex" xmlns:wpg="http://schemas.microsoft.com/office/word/2010/wordprocessingGroup" xmlns:wpi="http://schemas.microsoft.com/office/word/2010/wordprocessingInk" xmlns:wne="http://schemas.microsoft.com/office/word/2006/wordml" xmlns:wps="http://schemas.microsoft.com/office/word/2010/wordprocessingShape" mc:Ignorable="w14 w15 w16se w16cid w16 w16cex w16sdtdh w16sdtfl w16du wp14">
   <w:body>
     <w:p>
       <w:pPr>
@@ -261,7 +261,21 @@
                 <w:rStyle w:val="Hyperlink"/>
                 <w:noProof/>
               </w:rPr>
-              <w:t>TrialDef</w:t>
+              <w:t>Trial</w:t>
+            </w:r>
+            <w:r>
+              <w:rPr>
+                <w:rStyle w:val="Hyperlink"/>
+                <w:noProof/>
+              </w:rPr>
+              <w:t>D</w:t>
+            </w:r>
+            <w:r>
+              <w:rPr>
+                <w:rStyle w:val="Hyperlink"/>
+                <w:noProof/>
+              </w:rPr>
+              <w:t>ef</w:t>
             </w:r>
             <w:r>
               <w:rPr>
@@ -4656,7 +4670,6 @@
                 <w:rFonts w:cs="Courier New"/>
               </w:rPr>
             </w:pPr>
-            <w:proofErr w:type="spellStart"/>
             <w:r>
               <w:rPr>
                 <w:rFonts w:cs="Courier New"/>
@@ -4664,7 +4677,6 @@
               <w:lastRenderedPageBreak/>
               <w:t>TrialDefSelectionStyle</w:t>
             </w:r>
-            <w:proofErr w:type="spellEnd"/>
           </w:p>
         </w:tc>
         <w:tc>
@@ -4716,14 +4728,12 @@
                 <w:rFonts w:cs="Courier New"/>
               </w:rPr>
             </w:pPr>
-            <w:proofErr w:type="spellStart"/>
             <w:r>
               <w:rPr>
                 <w:rFonts w:cs="Courier New"/>
               </w:rPr>
               <w:t>MaxDiffLevel</w:t>
             </w:r>
-            <w:proofErr w:type="spellEnd"/>
           </w:p>
         </w:tc>
         <w:tc>
@@ -4810,14 +4820,12 @@
                 <w:rFonts w:cs="Courier New"/>
               </w:rPr>
             </w:pPr>
-            <w:proofErr w:type="spellStart"/>
             <w:r>
               <w:rPr>
                 <w:rFonts w:cs="Courier New"/>
               </w:rPr>
               <w:t>AvgDiffLevel</w:t>
             </w:r>
-            <w:proofErr w:type="spellEnd"/>
           </w:p>
         </w:tc>
         <w:tc>
@@ -4890,14 +4898,12 @@
                 <w:rFonts w:cs="Courier New"/>
               </w:rPr>
             </w:pPr>
-            <w:proofErr w:type="spellStart"/>
             <w:r>
               <w:rPr>
                 <w:rFonts w:cs="Courier New"/>
               </w:rPr>
               <w:t>DiffLevelJitter</w:t>
             </w:r>
-            <w:proofErr w:type="spellEnd"/>
           </w:p>
         </w:tc>
         <w:tc>
@@ -4934,7 +4940,6 @@
               </w:rPr>
               <w:t xml:space="preserve">Defines range of randomization for initial trial. The first trial will have a </w:t>
             </w:r>
-            <w:proofErr w:type="spellStart"/>
             <w:r>
               <w:rPr>
                 <w:rFonts w:ascii="Courier New" w:hAnsi="Courier New" w:cs="Courier New"/>
@@ -4942,7 +4947,6 @@
               </w:rPr>
               <w:t>difficultyLevel</w:t>
             </w:r>
-            <w:proofErr w:type="spellEnd"/>
             <w:r>
               <w:rPr>
                 <w:rFonts w:cstheme="majorHAnsi"/>
@@ -4950,7 +4954,6 @@
               </w:rPr>
               <w:t xml:space="preserve"> somewhere in the range of </w:t>
             </w:r>
-            <w:proofErr w:type="spellStart"/>
             <w:r>
               <w:rPr>
                 <w:rFonts w:ascii="Courier New" w:hAnsi="Courier New" w:cs="Courier New"/>
@@ -4958,7 +4961,6 @@
               </w:rPr>
               <w:t>AvgDifficultyLevel</w:t>
             </w:r>
-            <w:proofErr w:type="spellEnd"/>
             <w:r>
               <w:rPr>
                 <w:rFonts w:cstheme="majorHAnsi"/>
@@ -4966,7 +4968,6 @@
               </w:rPr>
               <w:t xml:space="preserve"> - </w:t>
             </w:r>
-            <w:proofErr w:type="spellStart"/>
             <w:r>
               <w:rPr>
                 <w:rFonts w:ascii="Courier New" w:hAnsi="Courier New" w:cs="Courier New"/>
@@ -4974,7 +4975,6 @@
               </w:rPr>
               <w:t>DiffLevelJitter</w:t>
             </w:r>
-            <w:proofErr w:type="spellEnd"/>
             <w:r>
               <w:rPr>
                 <w:rFonts w:cstheme="majorHAnsi"/>
@@ -4982,7 +4982,6 @@
               </w:rPr>
               <w:t xml:space="preserve">, </w:t>
             </w:r>
-            <w:proofErr w:type="spellStart"/>
             <w:r>
               <w:rPr>
                 <w:rFonts w:ascii="Courier New" w:hAnsi="Courier New" w:cs="Courier New"/>
@@ -4990,7 +4989,6 @@
               </w:rPr>
               <w:t>AvgDifficultyLevel</w:t>
             </w:r>
-            <w:proofErr w:type="spellEnd"/>
             <w:r>
               <w:rPr>
                 <w:rFonts w:cstheme="majorHAnsi"/>
@@ -4998,7 +4996,6 @@
               </w:rPr>
               <w:t xml:space="preserve"> + </w:t>
             </w:r>
-            <w:proofErr w:type="spellStart"/>
             <w:r>
               <w:rPr>
                 <w:rFonts w:ascii="Courier New" w:hAnsi="Courier New" w:cs="Courier New"/>
@@ -5006,7 +5003,6 @@
               </w:rPr>
               <w:t>DiffLevelJitter</w:t>
             </w:r>
-            <w:proofErr w:type="spellEnd"/>
             <w:r>
               <w:rPr>
                 <w:rFonts w:cstheme="majorHAnsi"/>
@@ -5030,14 +5026,12 @@
                 <w:rFonts w:cs="Courier New"/>
               </w:rPr>
             </w:pPr>
-            <w:proofErr w:type="spellStart"/>
             <w:r>
               <w:rPr>
                 <w:rFonts w:cs="Courier New"/>
               </w:rPr>
               <w:t>NumReversalsUntilTerm</w:t>
             </w:r>
-            <w:proofErr w:type="spellEnd"/>
           </w:p>
         </w:tc>
         <w:tc>
@@ -5090,7 +5084,6 @@
                 <w:rFonts w:cs="Courier New"/>
               </w:rPr>
             </w:pPr>
-            <w:proofErr w:type="spellStart"/>
             <w:r>
               <w:rPr>
                 <w:rFonts w:cs="Courier New"/>
@@ -5103,7 +5096,6 @@
               </w:rPr>
               <w:t>Procedure</w:t>
             </w:r>
-            <w:proofErr w:type="spellEnd"/>
           </w:p>
         </w:tc>
         <w:tc>
@@ -5195,7 +5187,6 @@
         </w:rPr>
         <w:fldChar w:fldCharType="separate"/>
       </w:r>
-      <w:proofErr w:type="spellStart"/>
       <w:r>
         <w:rPr>
           <w:b/>
@@ -5203,7 +5194,6 @@
         </w:rPr>
         <w:t>BlockDef</w:t>
       </w:r>
-      <w:proofErr w:type="spellEnd"/>
       <w:r>
         <w:rPr>
           <w:b/>
@@ -5447,7 +5437,6 @@
                 <w:szCs w:val="16"/>
               </w:rPr>
             </w:pPr>
-            <w:proofErr w:type="spellStart"/>
             <w:r>
               <w:rPr>
                 <w:color w:val="000000"/>
@@ -5456,7 +5445,6 @@
               </w:rPr>
               <w:t>TrialID</w:t>
             </w:r>
-            <w:proofErr w:type="spellEnd"/>
           </w:p>
         </w:tc>
         <w:tc>
@@ -5508,7 +5496,6 @@
                 <w:szCs w:val="16"/>
               </w:rPr>
             </w:pPr>
-            <w:proofErr w:type="spellStart"/>
             <w:r>
               <w:rPr>
                 <w:color w:val="000000"/>
@@ -5517,7 +5504,6 @@
               </w:rPr>
               <w:t>DifficultyLevel</w:t>
             </w:r>
-            <w:proofErr w:type="spellEnd"/>
           </w:p>
         </w:tc>
         <w:tc>
@@ -5601,7 +5587,6 @@
                 <w:szCs w:val="16"/>
               </w:rPr>
             </w:pPr>
-            <w:proofErr w:type="spellStart"/>
             <w:r>
               <w:rPr>
                 <w:color w:val="000000"/>
@@ -5610,7 +5595,6 @@
               </w:rPr>
               <w:t>PosStep</w:t>
             </w:r>
-            <w:proofErr w:type="spellEnd"/>
           </w:p>
         </w:tc>
         <w:tc>
@@ -5655,7 +5639,6 @@
               </w:rPr>
               <w:t xml:space="preserve">This determines the number of </w:t>
             </w:r>
-            <w:proofErr w:type="spellStart"/>
             <w:r>
               <w:rPr>
                 <w:rFonts w:ascii="Courier New" w:hAnsi="Courier New" w:cs="Courier New"/>
@@ -5665,7 +5648,6 @@
               </w:rPr>
               <w:t>DifficultyLevels</w:t>
             </w:r>
-            <w:proofErr w:type="spellEnd"/>
             <w:r>
               <w:rPr>
                 <w:rFonts w:cstheme="majorHAnsi"/>
@@ -5712,7 +5694,6 @@
                 <w:szCs w:val="16"/>
               </w:rPr>
             </w:pPr>
-            <w:proofErr w:type="spellStart"/>
             <w:r>
               <w:rPr>
                 <w:color w:val="000000"/>
@@ -5721,7 +5702,6 @@
               </w:rPr>
               <w:t>NegStep</w:t>
             </w:r>
-            <w:proofErr w:type="spellEnd"/>
           </w:p>
         </w:tc>
         <w:tc>
@@ -5758,7 +5738,6 @@
               </w:rPr>
               <w:t xml:space="preserve">This determines the number of </w:t>
             </w:r>
-            <w:proofErr w:type="spellStart"/>
             <w:r>
               <w:rPr>
                 <w:rFonts w:ascii="Courier New" w:hAnsi="Courier New" w:cs="Courier New"/>
@@ -5766,7 +5745,6 @@
               </w:rPr>
               <w:t>DifficultyLevels</w:t>
             </w:r>
-            <w:proofErr w:type="spellEnd"/>
             <w:r>
               <w:rPr>
                 <w:rFonts w:cstheme="majorHAnsi"/>
@@ -6112,7 +6090,6 @@
         </w:rPr>
         <w:fldChar w:fldCharType="separate"/>
       </w:r>
-      <w:proofErr w:type="spellStart"/>
       <w:r>
         <w:rPr>
           <w:b/>
@@ -6120,7 +6097,6 @@
         </w:rPr>
         <w:t>BlockDef</w:t>
       </w:r>
-      <w:proofErr w:type="spellEnd"/>
       <w:r>
         <w:rPr>
           <w:b/>
@@ -6165,7 +6141,6 @@
         </w:rPr>
         <w:fldChar w:fldCharType="separate"/>
       </w:r>
-      <w:proofErr w:type="spellStart"/>
       <w:r>
         <w:rPr>
           <w:b/>
@@ -6173,7 +6148,6 @@
         </w:rPr>
         <w:t>TrialDef</w:t>
       </w:r>
-      <w:proofErr w:type="spellEnd"/>
       <w:r>
         <w:rPr>
           <w:b/>
@@ -6218,7 +6192,6 @@
         </w:rPr>
         <w:fldChar w:fldCharType="separate"/>
       </w:r>
-      <w:proofErr w:type="spellStart"/>
       <w:r>
         <w:rPr>
           <w:b/>
@@ -6226,7 +6199,6 @@
         </w:rPr>
         <w:t>TaskDef</w:t>
       </w:r>
-      <w:proofErr w:type="spellEnd"/>
       <w:r>
         <w:rPr>
           <w:b/>
@@ -6278,7 +6250,6 @@
         </w:rPr>
         <w:fldChar w:fldCharType="separate"/>
       </w:r>
-      <w:proofErr w:type="spellStart"/>
       <w:r>
         <w:rPr>
           <w:b/>
@@ -6286,7 +6257,6 @@
         </w:rPr>
         <w:t>StimDef</w:t>
       </w:r>
-      <w:proofErr w:type="spellEnd"/>
       <w:r>
         <w:rPr>
           <w:b/>
@@ -7429,14 +7399,12 @@
                 <w:rFonts w:cs="Courier New"/>
               </w:rPr>
             </w:pPr>
-            <w:proofErr w:type="spellStart"/>
             <w:r>
               <w:rPr>
                 <w:rFonts w:cs="Courier New"/>
               </w:rPr>
               <w:t>slopeOfRewardIncreaseOverTrials</w:t>
             </w:r>
-            <w:proofErr w:type="spellEnd"/>
           </w:p>
         </w:tc>
         <w:tc>
@@ -7485,16 +7453,8 @@
               <w:rPr>
                 <w:rFonts w:cs="Courier New"/>
               </w:rPr>
-              <w:t>*</w:t>
-            </w:r>
-            <w:proofErr w:type="spellStart"/>
-            <w:r>
-              <w:rPr>
-                <w:rFonts w:cs="Courier New"/>
-              </w:rPr>
-              <w:t>MaxTrials</w:t>
-            </w:r>
-            <w:proofErr w:type="spellEnd"/>
+              <w:t>*MaxTrials</w:t>
+            </w:r>
           </w:p>
           <w:p>
             <w:pPr>
@@ -7618,7 +7578,6 @@
         </w:rPr>
         <w:fldChar w:fldCharType="separate"/>
       </w:r>
-      <w:proofErr w:type="spellStart"/>
       <w:r>
         <w:rPr>
           <w:b/>
@@ -7626,7 +7585,6 @@
         </w:rPr>
         <w:t>BlockDef</w:t>
       </w:r>
-      <w:proofErr w:type="spellEnd"/>
       <w:r>
         <w:rPr>
           <w:b/>
@@ -8027,14 +7985,12 @@
                 <w:rFonts w:cs="Courier New"/>
               </w:rPr>
             </w:pPr>
-            <w:proofErr w:type="spellStart"/>
             <w:r>
               <w:rPr>
                 <w:rFonts w:cs="Courier New"/>
               </w:rPr>
               <w:t>PreviouslyChosen</w:t>
             </w:r>
-            <w:proofErr w:type="spellEnd"/>
           </w:p>
         </w:tc>
         <w:tc>
@@ -8821,7 +8777,6 @@
         </w:rPr>
         <w:fldChar w:fldCharType="separate"/>
       </w:r>
-      <w:proofErr w:type="spellStart"/>
       <w:r>
         <w:rPr>
           <w:b/>
@@ -8829,7 +8784,6 @@
         </w:rPr>
         <w:t>BlockDef</w:t>
       </w:r>
-      <w:proofErr w:type="spellEnd"/>
       <w:r>
         <w:rPr>
           <w:b/>
@@ -9542,7 +9496,6 @@
         </w:rPr>
         <w:fldChar w:fldCharType="separate"/>
       </w:r>
-      <w:proofErr w:type="spellStart"/>
       <w:r>
         <w:rPr>
           <w:b/>
@@ -9550,7 +9503,6 @@
         </w:rPr>
         <w:t>BlockDef</w:t>
       </w:r>
-      <w:proofErr w:type="spellEnd"/>
       <w:r>
         <w:rPr>
           <w:b/>
@@ -9750,6 +9702,665 @@
             </w:r>
             <w:r>
               <w:t>.</w:t>
+            </w:r>
+          </w:p>
+        </w:tc>
+      </w:tr>
+    </w:tbl>
+    <w:p>
+      <w:pPr>
+        <w:pStyle w:val="Heading2"/>
+      </w:pPr>
+    </w:p>
+    <w:p>
+      <w:r>
+        <w:br w:type="page"/>
+      </w:r>
+    </w:p>
+    <w:p>
+      <w:pPr>
+        <w:pStyle w:val="Heading2"/>
+      </w:pPr>
+      <w:r>
+        <w:lastRenderedPageBreak/>
+        <w:t>Gaze Calibration</w:t>
+      </w:r>
+      <w:r>
+        <w:t xml:space="preserve"> </w:t>
+      </w:r>
+    </w:p>
+    <w:p>
+      <w:pPr>
+        <w:pStyle w:val="Heading3"/>
+      </w:pPr>
+      <w:r>
+        <w:t>Trial</w:t>
+      </w:r>
+      <w:r>
+        <w:t>Def</w:t>
+      </w:r>
+    </w:p>
+    <w:tbl>
+      <w:tblPr>
+        <w:tblStyle w:val="TableGrid"/>
+        <w:tblW w:w="0" w:type="auto"/>
+        <w:tblLook w:val="04A0" w:firstRow="1" w:lastRow="0" w:firstColumn="1" w:lastColumn="0" w:noHBand="0" w:noVBand="1"/>
+      </w:tblPr>
+      <w:tblGrid>
+        <w:gridCol w:w="3415"/>
+        <w:gridCol w:w="1177"/>
+        <w:gridCol w:w="4758"/>
+      </w:tblGrid>
+      <w:tr>
+        <w:tc>
+          <w:tcPr>
+            <w:tcW w:w="3415" w:type="dxa"/>
+            <w:shd w:val="clear" w:color="auto" w:fill="242852" w:themeFill="text2"/>
+          </w:tcPr>
+          <w:p>
+            <w:pPr>
+              <w:ind w:left="0"/>
+              <w:jc w:val="center"/>
+              <w:rPr>
+                <w:i/>
+                <w:iCs/>
+                <w:sz w:val="24"/>
+                <w:szCs w:val="24"/>
+              </w:rPr>
+            </w:pPr>
+            <w:r>
+              <w:rPr>
+                <w:i/>
+                <w:iCs/>
+                <w:sz w:val="24"/>
+                <w:szCs w:val="24"/>
+              </w:rPr>
+              <w:t>Variable Name</w:t>
+            </w:r>
+          </w:p>
+        </w:tc>
+        <w:tc>
+          <w:tcPr>
+            <w:tcW w:w="1177" w:type="dxa"/>
+            <w:shd w:val="clear" w:color="auto" w:fill="242852" w:themeFill="text2"/>
+          </w:tcPr>
+          <w:p>
+            <w:pPr>
+              <w:ind w:left="0"/>
+              <w:jc w:val="center"/>
+              <w:rPr>
+                <w:rFonts w:ascii="Courier New" w:hAnsi="Courier New" w:cs="Courier New"/>
+                <w:i/>
+                <w:iCs/>
+                <w:sz w:val="24"/>
+                <w:szCs w:val="24"/>
+              </w:rPr>
+            </w:pPr>
+            <w:r>
+              <w:rPr>
+                <w:i/>
+                <w:iCs/>
+                <w:sz w:val="24"/>
+                <w:szCs w:val="24"/>
+              </w:rPr>
+              <w:t>Type</w:t>
+            </w:r>
+          </w:p>
+        </w:tc>
+        <w:tc>
+          <w:tcPr>
+            <w:tcW w:w="4758" w:type="dxa"/>
+            <w:shd w:val="clear" w:color="auto" w:fill="242852" w:themeFill="text2"/>
+          </w:tcPr>
+          <w:p>
+            <w:pPr>
+              <w:ind w:left="0"/>
+              <w:jc w:val="center"/>
+              <w:rPr>
+                <w:i/>
+                <w:iCs/>
+                <w:sz w:val="24"/>
+                <w:szCs w:val="24"/>
+              </w:rPr>
+            </w:pPr>
+            <w:r>
+              <w:rPr>
+                <w:i/>
+                <w:iCs/>
+                <w:sz w:val="24"/>
+                <w:szCs w:val="24"/>
+              </w:rPr>
+              <w:t>Description</w:t>
+            </w:r>
+          </w:p>
+        </w:tc>
+      </w:tr>
+      <w:tr>
+        <w:tc>
+          <w:tcPr>
+            <w:tcW w:w="3415" w:type="dxa"/>
+          </w:tcPr>
+          <w:p>
+            <w:pPr>
+              <w:pStyle w:val="VariableTypeName"/>
+              <w:ind w:left="0"/>
+              <w:rPr>
+                <w:rFonts w:cs="Courier New"/>
+              </w:rPr>
+            </w:pPr>
+            <w:r>
+              <w:rPr>
+                <w:rFonts w:cs="Courier New"/>
+              </w:rPr>
+              <w:t>CalibPointsInset</w:t>
+            </w:r>
+          </w:p>
+        </w:tc>
+        <w:tc>
+          <w:tcPr>
+            <w:tcW w:w="1177" w:type="dxa"/>
+          </w:tcPr>
+          <w:p>
+            <w:pPr>
+              <w:pStyle w:val="VariableTypeName"/>
+              <w:ind w:left="0"/>
+            </w:pPr>
+            <w:r>
+              <w:t>float[]</w:t>
+            </w:r>
+          </w:p>
+        </w:tc>
+        <w:tc>
+          <w:tcPr>
+            <w:tcW w:w="4758" w:type="dxa"/>
+          </w:tcPr>
+          <w:p>
+            <w:pPr>
+              <w:pStyle w:val="VarDescription"/>
+              <w:ind w:left="0"/>
+              <w:jc w:val="left"/>
+            </w:pPr>
+            <w:r>
+              <w:t>A float array that defines how far the calibration targets are inset from the screen edges as a proportion of the x and y axes (for example, [0.15, 0.15] places each point 15% away from the screen boundary in both directions).</w:t>
+            </w:r>
+          </w:p>
+        </w:tc>
+      </w:tr>
+      <w:tr>
+        <w:tc>
+          <w:tcPr>
+            <w:tcW w:w="3415" w:type="dxa"/>
+          </w:tcPr>
+          <w:p>
+            <w:pPr>
+              <w:pStyle w:val="VariableTypeName"/>
+              <w:ind w:left="0"/>
+              <w:rPr>
+                <w:rFonts w:cs="Courier New"/>
+                <w:highlight w:val="cyan"/>
+              </w:rPr>
+            </w:pPr>
+            <w:r>
+              <w:rPr>
+                <w:rFonts w:cs="Courier New"/>
+              </w:rPr>
+              <w:t>MaxCircleScale</w:t>
+            </w:r>
+          </w:p>
+        </w:tc>
+        <w:tc>
+          <w:tcPr>
+            <w:tcW w:w="1177" w:type="dxa"/>
+          </w:tcPr>
+          <w:p>
+            <w:pPr>
+              <w:pStyle w:val="VariableTypeName"/>
+              <w:ind w:left="0"/>
+            </w:pPr>
+            <w:r>
+              <w:t>float</w:t>
+            </w:r>
+          </w:p>
+        </w:tc>
+        <w:tc>
+          <w:tcPr>
+            <w:tcW w:w="4758" w:type="dxa"/>
+          </w:tcPr>
+          <w:p>
+            <w:pPr>
+              <w:pStyle w:val="VarDescription"/>
+              <w:ind w:left="0"/>
+              <w:jc w:val="left"/>
+            </w:pPr>
+            <w:r>
+              <w:t xml:space="preserve">A float indicating the </w:t>
+            </w:r>
+            <w:r>
+              <w:t>initial</w:t>
+            </w:r>
+            <w:r>
+              <w:t xml:space="preserve"> size of the calibration point </w:t>
+            </w:r>
+            <w:r>
+              <w:t>before</w:t>
+            </w:r>
+            <w:r>
+              <w:t xml:space="preserve"> the shrinking animation.</w:t>
+            </w:r>
+          </w:p>
+        </w:tc>
+      </w:tr>
+      <w:tr>
+        <w:tc>
+          <w:tcPr>
+            <w:tcW w:w="3415" w:type="dxa"/>
+          </w:tcPr>
+          <w:p>
+            <w:pPr>
+              <w:pStyle w:val="VariableTypeName"/>
+              <w:ind w:left="0"/>
+              <w:rPr>
+                <w:rFonts w:cs="Courier New"/>
+                <w:highlight w:val="cyan"/>
+              </w:rPr>
+            </w:pPr>
+            <w:r>
+              <w:rPr>
+                <w:rFonts w:cs="Courier New"/>
+              </w:rPr>
+              <w:t>MinCircleScale</w:t>
+            </w:r>
+          </w:p>
+        </w:tc>
+        <w:tc>
+          <w:tcPr>
+            <w:tcW w:w="1177" w:type="dxa"/>
+          </w:tcPr>
+          <w:p>
+            <w:pPr>
+              <w:pStyle w:val="VariableTypeName"/>
+              <w:ind w:left="0"/>
+            </w:pPr>
+            <w:r>
+              <w:t>float</w:t>
+            </w:r>
+          </w:p>
+        </w:tc>
+        <w:tc>
+          <w:tcPr>
+            <w:tcW w:w="4758" w:type="dxa"/>
+          </w:tcPr>
+          <w:p>
+            <w:pPr>
+              <w:pStyle w:val="VarDescription"/>
+              <w:ind w:left="0"/>
+              <w:jc w:val="left"/>
+            </w:pPr>
+            <w:r>
+              <w:t>A float indicating the final size of the calibration point after the shrinking animation.</w:t>
+            </w:r>
+          </w:p>
+        </w:tc>
+      </w:tr>
+      <w:tr>
+        <w:tc>
+          <w:tcPr>
+            <w:tcW w:w="3415" w:type="dxa"/>
+          </w:tcPr>
+          <w:p>
+            <w:pPr>
+              <w:pStyle w:val="VariableTypeName"/>
+              <w:ind w:left="0"/>
+              <w:rPr>
+                <w:rFonts w:cs="Courier New"/>
+              </w:rPr>
+            </w:pPr>
+            <w:r>
+              <w:rPr>
+                <w:rFonts w:cs="Courier New"/>
+              </w:rPr>
+              <w:t>ShrinkDuration</w:t>
+            </w:r>
+          </w:p>
+        </w:tc>
+        <w:tc>
+          <w:tcPr>
+            <w:tcW w:w="1177" w:type="dxa"/>
+          </w:tcPr>
+          <w:p>
+            <w:pPr>
+              <w:pStyle w:val="VariableTypeName"/>
+              <w:ind w:left="0"/>
+            </w:pPr>
+            <w:r>
+              <w:t>float</w:t>
+            </w:r>
+          </w:p>
+        </w:tc>
+        <w:tc>
+          <w:tcPr>
+            <w:tcW w:w="4758" w:type="dxa"/>
+          </w:tcPr>
+          <w:p>
+            <w:pPr>
+              <w:pStyle w:val="VarDescription"/>
+              <w:ind w:left="0"/>
+              <w:jc w:val="left"/>
+            </w:pPr>
+            <w:r>
+              <w:t xml:space="preserve">A float indicating the minimum duration of fixation (when </w:t>
+            </w:r>
+            <w:r>
+              <w:t>the calibration point shrinks</w:t>
+            </w:r>
+            <w:r>
+              <w:t xml:space="preserve">) before calibration begins. </w:t>
+            </w:r>
+          </w:p>
+        </w:tc>
+      </w:tr>
+      <w:tr>
+        <w:tc>
+          <w:tcPr>
+            <w:tcW w:w="3415" w:type="dxa"/>
+          </w:tcPr>
+          <w:p>
+            <w:pPr>
+              <w:pStyle w:val="VariableTypeName"/>
+              <w:ind w:left="0"/>
+              <w:rPr>
+                <w:rFonts w:cs="Courier New"/>
+                <w:highlight w:val="green"/>
+              </w:rPr>
+            </w:pPr>
+            <w:r>
+              <w:rPr>
+                <w:rFonts w:cs="Courier New"/>
+              </w:rPr>
+              <w:t>NumPulses</w:t>
+            </w:r>
+          </w:p>
+        </w:tc>
+        <w:tc>
+          <w:tcPr>
+            <w:tcW w:w="1177" w:type="dxa"/>
+          </w:tcPr>
+          <w:p>
+            <w:pPr>
+              <w:pStyle w:val="VariableTypeName"/>
+              <w:ind w:left="0"/>
+            </w:pPr>
+            <w:r>
+              <w:t>int</w:t>
+            </w:r>
+          </w:p>
+        </w:tc>
+        <w:tc>
+          <w:tcPr>
+            <w:tcW w:w="4758" w:type="dxa"/>
+          </w:tcPr>
+          <w:p>
+            <w:pPr>
+              <w:pStyle w:val="VarDescription"/>
+              <w:ind w:left="0"/>
+              <w:jc w:val="left"/>
+            </w:pPr>
+            <w:r>
+              <w:t>The number of pulses transmitted to the SyncBox when a pulse reward is given.</w:t>
+            </w:r>
+          </w:p>
+        </w:tc>
+      </w:tr>
+      <w:tr>
+        <w:tc>
+          <w:tcPr>
+            <w:tcW w:w="3415" w:type="dxa"/>
+          </w:tcPr>
+          <w:p>
+            <w:pPr>
+              <w:pStyle w:val="VariableTypeName"/>
+              <w:ind w:left="0"/>
+              <w:rPr>
+                <w:rFonts w:cs="Courier New"/>
+              </w:rPr>
+            </w:pPr>
+            <w:r>
+              <w:rPr>
+                <w:rFonts w:cs="Courier New"/>
+              </w:rPr>
+              <w:t>PulseSize</w:t>
+            </w:r>
+          </w:p>
+        </w:tc>
+        <w:tc>
+          <w:tcPr>
+            <w:tcW w:w="1177" w:type="dxa"/>
+          </w:tcPr>
+          <w:p>
+            <w:pPr>
+              <w:pStyle w:val="VariableTypeName"/>
+              <w:ind w:left="0"/>
+            </w:pPr>
+            <w:r>
+              <w:t>int</w:t>
+            </w:r>
+          </w:p>
+        </w:tc>
+        <w:tc>
+          <w:tcPr>
+            <w:tcW w:w="4758" w:type="dxa"/>
+          </w:tcPr>
+          <w:p>
+            <w:pPr>
+              <w:pStyle w:val="VarDescription"/>
+              <w:ind w:left="0"/>
+              <w:jc w:val="left"/>
+            </w:pPr>
+            <w:r>
+              <w:t xml:space="preserve">The magnitude of each pulse sent </w:t>
+            </w:r>
+            <w:r>
+              <w:t>from</w:t>
+            </w:r>
+            <w:r>
+              <w:t xml:space="preserve"> the SyncBox for reward.</w:t>
+            </w:r>
+          </w:p>
+        </w:tc>
+      </w:tr>
+    </w:tbl>
+    <w:p>
+      <w:pPr>
+        <w:pStyle w:val="Heading3"/>
+      </w:pPr>
+      <w:r>
+        <w:t>TaskDef</w:t>
+      </w:r>
+    </w:p>
+    <w:tbl>
+      <w:tblPr>
+        <w:tblStyle w:val="TableGrid"/>
+        <w:tblW w:w="0" w:type="auto"/>
+        <w:tblLook w:val="04A0" w:firstRow="1" w:lastRow="0" w:firstColumn="1" w:lastColumn="0" w:noHBand="0" w:noVBand="1"/>
+      </w:tblPr>
+      <w:tblGrid>
+        <w:gridCol w:w="1705"/>
+        <w:gridCol w:w="793"/>
+        <w:gridCol w:w="6852"/>
+      </w:tblGrid>
+      <w:tr>
+        <w:tc>
+          <w:tcPr>
+            <w:tcW w:w="1705" w:type="dxa"/>
+            <w:shd w:val="clear" w:color="auto" w:fill="242852" w:themeFill="text2"/>
+          </w:tcPr>
+          <w:p>
+            <w:pPr>
+              <w:ind w:left="0"/>
+              <w:jc w:val="center"/>
+              <w:rPr>
+                <w:i/>
+                <w:iCs/>
+                <w:sz w:val="24"/>
+                <w:szCs w:val="24"/>
+              </w:rPr>
+            </w:pPr>
+            <w:r>
+              <w:rPr>
+                <w:i/>
+                <w:iCs/>
+                <w:sz w:val="24"/>
+                <w:szCs w:val="24"/>
+              </w:rPr>
+              <w:t>Variable Name</w:t>
+            </w:r>
+          </w:p>
+        </w:tc>
+        <w:tc>
+          <w:tcPr>
+            <w:tcW w:w="756" w:type="dxa"/>
+            <w:shd w:val="clear" w:color="auto" w:fill="242852" w:themeFill="text2"/>
+          </w:tcPr>
+          <w:p>
+            <w:pPr>
+              <w:ind w:left="0"/>
+              <w:jc w:val="center"/>
+              <w:rPr>
+                <w:rFonts w:ascii="Courier New" w:hAnsi="Courier New" w:cs="Courier New"/>
+                <w:i/>
+                <w:iCs/>
+                <w:sz w:val="24"/>
+                <w:szCs w:val="24"/>
+              </w:rPr>
+            </w:pPr>
+            <w:r>
+              <w:rPr>
+                <w:i/>
+                <w:iCs/>
+                <w:sz w:val="24"/>
+                <w:szCs w:val="24"/>
+              </w:rPr>
+              <w:t>Type</w:t>
+            </w:r>
+          </w:p>
+        </w:tc>
+        <w:tc>
+          <w:tcPr>
+            <w:tcW w:w="6889" w:type="dxa"/>
+            <w:shd w:val="clear" w:color="auto" w:fill="242852" w:themeFill="text2"/>
+          </w:tcPr>
+          <w:p>
+            <w:pPr>
+              <w:ind w:left="0"/>
+              <w:jc w:val="center"/>
+              <w:rPr>
+                <w:i/>
+                <w:iCs/>
+                <w:sz w:val="24"/>
+                <w:szCs w:val="24"/>
+              </w:rPr>
+            </w:pPr>
+            <w:r>
+              <w:rPr>
+                <w:i/>
+                <w:iCs/>
+                <w:sz w:val="24"/>
+                <w:szCs w:val="24"/>
+              </w:rPr>
+              <w:t>Description</w:t>
+            </w:r>
+          </w:p>
+        </w:tc>
+      </w:tr>
+      <w:tr>
+        <w:tc>
+          <w:tcPr>
+            <w:tcW w:w="1705" w:type="dxa"/>
+          </w:tcPr>
+          <w:p>
+            <w:pPr>
+              <w:pStyle w:val="VariableTypeName"/>
+              <w:ind w:left="0"/>
+              <w:rPr>
+                <w:rFonts w:cs="Courier New"/>
+              </w:rPr>
+            </w:pPr>
+            <w:r>
+              <w:rPr>
+                <w:rFonts w:cs="Courier New"/>
+              </w:rPr>
+              <w:t>RewardStructure</w:t>
+            </w:r>
+          </w:p>
+        </w:tc>
+        <w:tc>
+          <w:tcPr>
+            <w:tcW w:w="756" w:type="dxa"/>
+          </w:tcPr>
+          <w:p>
+            <w:pPr>
+              <w:pStyle w:val="VariableTypeName"/>
+              <w:ind w:left="0"/>
+            </w:pPr>
+            <w:r>
+              <w:t>string</w:t>
+            </w:r>
+          </w:p>
+        </w:tc>
+        <w:tc>
+          <w:tcPr>
+            <w:tcW w:w="6889" w:type="dxa"/>
+          </w:tcPr>
+          <w:p>
+            <w:pPr>
+              <w:pStyle w:val="VarDescription"/>
+              <w:ind w:left="0"/>
+              <w:jc w:val="left"/>
+            </w:pPr>
+            <w:r>
+              <w:t>A string that determines how rewards are distributed throughout the gaze calibration. Either “</w:t>
+            </w:r>
+            <w:r>
+              <w:t>O</w:t>
+            </w:r>
+            <w:r>
+              <w:t>nCompletion</w:t>
+            </w:r>
+            <w:r>
+              <w:t>,</w:t>
+            </w:r>
+            <w:r>
+              <w:t>”</w:t>
+            </w:r>
+            <w:r>
+              <w:t xml:space="preserve"> </w:t>
+            </w:r>
+            <w:r>
+              <w:t>“</w:t>
+            </w:r>
+            <w:r>
+              <w:t>P</w:t>
+            </w:r>
+            <w:r>
+              <w:t>erPoint</w:t>
+            </w:r>
+            <w:r>
+              <w:t>,</w:t>
+            </w:r>
+            <w:r>
+              <w:t>”</w:t>
+            </w:r>
+            <w:r>
+              <w:t xml:space="preserve"> or “None</w:t>
+            </w:r>
+            <w:r>
+              <w:t>.</w:t>
+            </w:r>
+            <w:r>
+              <w:t>”</w:t>
+            </w:r>
+            <w:r>
+              <w:t xml:space="preserve"> </w:t>
             </w:r>
           </w:p>
         </w:tc>
@@ -9953,14 +10564,12 @@
                 <w:rFonts w:cs="Courier New"/>
               </w:rPr>
             </w:pPr>
-            <w:proofErr w:type="spellStart"/>
             <w:r>
               <w:rPr>
                 <w:rFonts w:cs="Courier New"/>
               </w:rPr>
               <w:t>MazeDims</w:t>
             </w:r>
-            <w:proofErr w:type="spellEnd"/>
           </w:p>
         </w:tc>
         <w:tc>
@@ -10005,14 +10614,12 @@
                 <w:rFonts w:cs="Courier New"/>
               </w:rPr>
             </w:pPr>
-            <w:proofErr w:type="spellStart"/>
             <w:r>
               <w:rPr>
                 <w:rFonts w:cs="Courier New"/>
               </w:rPr>
               <w:t>MazeStart</w:t>
             </w:r>
-            <w:proofErr w:type="spellEnd"/>
           </w:p>
         </w:tc>
         <w:tc>
@@ -10066,14 +10673,12 @@
                 <w:rFonts w:cs="Courier New"/>
               </w:rPr>
             </w:pPr>
-            <w:proofErr w:type="spellStart"/>
             <w:r>
               <w:rPr>
                 <w:rFonts w:cs="Courier New"/>
               </w:rPr>
               <w:t>MazeFinish</w:t>
             </w:r>
-            <w:proofErr w:type="spellEnd"/>
           </w:p>
         </w:tc>
         <w:tc>
@@ -10438,14 +11043,12 @@
                 <w:rFonts w:cs="Courier New"/>
               </w:rPr>
             </w:pPr>
-            <w:proofErr w:type="spellStart"/>
             <w:r>
               <w:rPr>
                 <w:rFonts w:cs="Courier New"/>
               </w:rPr>
               <w:t>DefaultTileColor</w:t>
             </w:r>
-            <w:proofErr w:type="spellEnd"/>
           </w:p>
         </w:tc>
         <w:tc>
@@ -10457,13 +11060,8 @@
               <w:pStyle w:val="VariableTypeName"/>
               <w:ind w:left="0"/>
             </w:pPr>
-            <w:proofErr w:type="gramStart"/>
-            <w:r>
-              <w:t>float[</w:t>
-            </w:r>
-            <w:proofErr w:type="gramEnd"/>
-            <w:r>
-              <w:t>]</w:t>
+            <w:r>
+              <w:t>float[]</w:t>
             </w:r>
           </w:p>
         </w:tc>
@@ -10557,7 +11155,6 @@
         </w:rPr>
         <w:fldChar w:fldCharType="separate"/>
       </w:r>
-      <w:proofErr w:type="spellStart"/>
       <w:r>
         <w:rPr>
           <w:b/>
@@ -10565,7 +11162,6 @@
         </w:rPr>
         <w:t>BlockDef</w:t>
       </w:r>
-      <w:proofErr w:type="spellEnd"/>
       <w:r>
         <w:rPr>
           <w:b/>
@@ -10864,14 +11460,12 @@
                 <w:rFonts w:cs="Courier New"/>
               </w:rPr>
             </w:pPr>
-            <w:proofErr w:type="spellStart"/>
             <w:r>
               <w:rPr>
                 <w:rFonts w:cs="Courier New"/>
               </w:rPr>
               <w:t>TileSize</w:t>
             </w:r>
-            <w:proofErr w:type="spellEnd"/>
           </w:p>
         </w:tc>
         <w:tc>
@@ -10898,16 +11492,11 @@
               <w:ind w:left="0"/>
               <w:jc w:val="left"/>
             </w:pPr>
-            <w:proofErr w:type="gramStart"/>
             <w:r>
               <w:t xml:space="preserve">The </w:t>
             </w:r>
             <w:r>
-              <w:t xml:space="preserve"> size</w:t>
-            </w:r>
-            <w:proofErr w:type="gramEnd"/>
-            <w:r>
-              <w:t xml:space="preserve"> of individual tiles in the maze. </w:t>
+              <w:t xml:space="preserve"> size of individual tiles in the maze. </w:t>
             </w:r>
           </w:p>
         </w:tc>
@@ -10925,14 +11514,12 @@
                 <w:rFonts w:cs="Courier New"/>
               </w:rPr>
             </w:pPr>
-            <w:proofErr w:type="spellStart"/>
             <w:r>
               <w:rPr>
                 <w:rFonts w:cs="Courier New"/>
               </w:rPr>
               <w:t>TileTexture</w:t>
             </w:r>
-            <w:proofErr w:type="spellEnd"/>
           </w:p>
         </w:tc>
         <w:tc>
@@ -10980,14 +11567,12 @@
                 <w:rFonts w:cs="Courier New"/>
               </w:rPr>
             </w:pPr>
-            <w:proofErr w:type="spellStart"/>
             <w:r>
               <w:rPr>
                 <w:rFonts w:cs="Courier New"/>
               </w:rPr>
               <w:t>StartColor</w:t>
             </w:r>
-            <w:proofErr w:type="spellEnd"/>
           </w:p>
         </w:tc>
         <w:tc>
@@ -10999,13 +11584,8 @@
               <w:pStyle w:val="VariableTypeName"/>
               <w:ind w:left="0"/>
             </w:pPr>
-            <w:proofErr w:type="gramStart"/>
-            <w:r>
-              <w:t>float[</w:t>
-            </w:r>
-            <w:proofErr w:type="gramEnd"/>
-            <w:r>
-              <w:t>]</w:t>
+            <w:r>
+              <w:t>float[]</w:t>
             </w:r>
           </w:p>
         </w:tc>
@@ -11053,14 +11633,12 @@
                 <w:rFonts w:cs="Courier New"/>
               </w:rPr>
             </w:pPr>
-            <w:proofErr w:type="spellStart"/>
             <w:r>
               <w:rPr>
                 <w:rFonts w:cs="Courier New"/>
               </w:rPr>
               <w:t>FinishColor</w:t>
             </w:r>
-            <w:proofErr w:type="spellEnd"/>
           </w:p>
         </w:tc>
         <w:tc>
@@ -11072,13 +11650,8 @@
               <w:pStyle w:val="VariableTypeName"/>
               <w:ind w:left="0"/>
             </w:pPr>
-            <w:proofErr w:type="gramStart"/>
-            <w:r>
-              <w:t>float[</w:t>
-            </w:r>
-            <w:proofErr w:type="gramEnd"/>
-            <w:r>
-              <w:t>]</w:t>
+            <w:r>
+              <w:t>float[]</w:t>
             </w:r>
           </w:p>
         </w:tc>
@@ -11127,14 +11700,12 @@
                 <w:rFonts w:cs="Courier New"/>
               </w:rPr>
             </w:pPr>
-            <w:proofErr w:type="spellStart"/>
             <w:r>
               <w:rPr>
                 <w:rFonts w:cs="Courier New"/>
               </w:rPr>
               <w:t>CorrectColor</w:t>
             </w:r>
-            <w:proofErr w:type="spellEnd"/>
           </w:p>
         </w:tc>
         <w:tc>
@@ -11146,13 +11717,8 @@
               <w:pStyle w:val="VariableTypeName"/>
               <w:ind w:left="0"/>
             </w:pPr>
-            <w:proofErr w:type="gramStart"/>
-            <w:r>
-              <w:t>float[</w:t>
-            </w:r>
-            <w:proofErr w:type="gramEnd"/>
-            <w:r>
-              <w:t>]</w:t>
+            <w:r>
+              <w:t>float[]</w:t>
             </w:r>
           </w:p>
         </w:tc>
@@ -11198,7 +11764,6 @@
                 <w:rFonts w:cs="Courier New"/>
               </w:rPr>
             </w:pPr>
-            <w:proofErr w:type="spellStart"/>
             <w:r>
               <w:rPr>
                 <w:rFonts w:cs="Courier New"/>
@@ -11206,7 +11771,6 @@
               <w:lastRenderedPageBreak/>
               <w:t>LastCorrectColor</w:t>
             </w:r>
-            <w:proofErr w:type="spellEnd"/>
           </w:p>
         </w:tc>
         <w:tc>
@@ -11218,13 +11782,8 @@
               <w:pStyle w:val="VariableTypeName"/>
               <w:ind w:left="0"/>
             </w:pPr>
-            <w:proofErr w:type="gramStart"/>
-            <w:r>
-              <w:t>float[</w:t>
-            </w:r>
-            <w:proofErr w:type="gramEnd"/>
-            <w:r>
-              <w:t>]</w:t>
+            <w:r>
+              <w:t>float[]</w:t>
             </w:r>
           </w:p>
         </w:tc>
@@ -11267,14 +11826,12 @@
                 <w:rFonts w:cs="Courier New"/>
               </w:rPr>
             </w:pPr>
-            <w:proofErr w:type="spellStart"/>
             <w:r>
               <w:rPr>
                 <w:rFonts w:cs="Courier New"/>
               </w:rPr>
               <w:t>IncorrectRuleAbidingColor</w:t>
             </w:r>
-            <w:proofErr w:type="spellEnd"/>
           </w:p>
         </w:tc>
         <w:tc>
@@ -11286,13 +11843,8 @@
               <w:pStyle w:val="VariableTypeName"/>
               <w:ind w:left="0"/>
             </w:pPr>
-            <w:proofErr w:type="gramStart"/>
-            <w:r>
-              <w:t>float[</w:t>
-            </w:r>
-            <w:proofErr w:type="gramEnd"/>
-            <w:r>
-              <w:t>]</w:t>
+            <w:r>
+              <w:t>float[]</w:t>
             </w:r>
           </w:p>
         </w:tc>
@@ -11350,14 +11902,12 @@
                 <w:rFonts w:cs="Courier New"/>
               </w:rPr>
             </w:pPr>
-            <w:proofErr w:type="spellStart"/>
             <w:r>
               <w:rPr>
                 <w:rFonts w:cs="Courier New"/>
               </w:rPr>
               <w:t>IncorrectRuleBreakingColor</w:t>
             </w:r>
-            <w:proofErr w:type="spellEnd"/>
           </w:p>
         </w:tc>
         <w:tc>
@@ -11369,13 +11919,8 @@
               <w:pStyle w:val="VariableTypeName"/>
               <w:ind w:left="0"/>
             </w:pPr>
-            <w:proofErr w:type="gramStart"/>
-            <w:r>
-              <w:t>float[</w:t>
-            </w:r>
-            <w:proofErr w:type="gramEnd"/>
-            <w:r>
-              <w:t>]</w:t>
+            <w:r>
+              <w:t>float[]</w:t>
             </w:r>
           </w:p>
         </w:tc>
@@ -11436,14 +11981,12 @@
                 <w:rFonts w:cs="Courier New"/>
               </w:rPr>
             </w:pPr>
-            <w:proofErr w:type="spellStart"/>
             <w:r>
               <w:rPr>
                 <w:rFonts w:cs="Courier New"/>
               </w:rPr>
               <w:t>NumBlinks</w:t>
             </w:r>
-            <w:proofErr w:type="spellEnd"/>
           </w:p>
         </w:tc>
         <w:tc>
@@ -11510,14 +12053,12 @@
                 <w:rFonts w:cs="Courier New"/>
               </w:rPr>
             </w:pPr>
-            <w:proofErr w:type="spellStart"/>
             <w:r>
               <w:rPr>
                 <w:rFonts w:cs="Courier New"/>
               </w:rPr>
               <w:t>UsingFixedRatioReward</w:t>
             </w:r>
-            <w:proofErr w:type="spellEnd"/>
           </w:p>
         </w:tc>
         <w:tc>
@@ -11550,14 +12091,12 @@
             <w:r>
               <w:t xml:space="preserve">, which is assigned in the </w:t>
             </w:r>
-            <w:proofErr w:type="spellStart"/>
             <w:r>
               <w:rPr>
                 <w:rFonts w:ascii="Courier New" w:hAnsi="Courier New" w:cs="Courier New"/>
               </w:rPr>
               <w:t>BlockDef</w:t>
             </w:r>
-            <w:proofErr w:type="spellEnd"/>
             <w:r>
               <w:t>.</w:t>
             </w:r>
@@ -11789,15 +12328,7 @@
               <w:jc w:val="left"/>
             </w:pPr>
             <w:r>
-              <w:t xml:space="preserve">*Note: Use of </w:t>
-            </w:r>
-            <w:proofErr w:type="spellStart"/>
-            <w:r>
-              <w:t>mDims</w:t>
-            </w:r>
-            <w:proofErr w:type="spellEnd"/>
-            <w:r>
-              <w:t xml:space="preserve"> implies the generation of a rectangular maze.</w:t>
+              <w:t>*Note: Use of mDims implies the generation of a rectangular maze.</w:t>
             </w:r>
           </w:p>
         </w:tc>
@@ -11815,14 +12346,12 @@
                 <w:rFonts w:cs="Courier New"/>
               </w:rPr>
             </w:pPr>
-            <w:proofErr w:type="spellStart"/>
             <w:r>
               <w:rPr>
                 <w:rFonts w:cs="Courier New"/>
               </w:rPr>
               <w:t>mCustomDims</w:t>
             </w:r>
-            <w:proofErr w:type="spellEnd"/>
           </w:p>
         </w:tc>
         <w:tc>
@@ -11867,7 +12396,6 @@
                 <w:rFonts w:cs="Courier New"/>
               </w:rPr>
             </w:pPr>
-            <w:proofErr w:type="spellStart"/>
             <w:r>
               <w:rPr>
                 <w:rFonts w:cs="Courier New"/>
@@ -11880,7 +12408,6 @@
               </w:rPr>
               <w:t>Start</w:t>
             </w:r>
-            <w:proofErr w:type="spellEnd"/>
           </w:p>
         </w:tc>
         <w:tc>
@@ -12129,14 +12656,12 @@
                 <w:rFonts w:cs="Courier New"/>
               </w:rPr>
             </w:pPr>
-            <w:proofErr w:type="spellStart"/>
             <w:r>
               <w:rPr>
                 <w:rFonts w:cs="Courier New"/>
               </w:rPr>
               <w:t>mPath</w:t>
             </w:r>
-            <w:proofErr w:type="spellEnd"/>
           </w:p>
         </w:tc>
         <w:tc>
@@ -12174,15 +12699,7 @@
             </w:r>
             <w:r>
               <w:br/>
-              <w:t xml:space="preserve">*Note: If </w:t>
-            </w:r>
-            <w:proofErr w:type="spellStart"/>
-            <w:r>
-              <w:t>mPath</w:t>
-            </w:r>
-            <w:proofErr w:type="spellEnd"/>
-            <w:r>
-              <w:t xml:space="preserve"> is not included in the MazeDef, Free Play will be activated where the player can select any path from start to finish.</w:t>
+              <w:t>*Note: If mPath is not included in the MazeDef, Free Play will be activated where the player can select any path from start to finish.</w:t>
             </w:r>
           </w:p>
         </w:tc>
@@ -12200,14 +12717,12 @@
                 <w:rFonts w:cs="Courier New"/>
               </w:rPr>
             </w:pPr>
-            <w:proofErr w:type="spellStart"/>
             <w:r>
               <w:rPr>
                 <w:rFonts w:cs="Courier New"/>
               </w:rPr>
               <w:t>mString</w:t>
             </w:r>
-            <w:proofErr w:type="spellEnd"/>
           </w:p>
         </w:tc>
         <w:tc>
@@ -13997,7 +14512,6 @@
         </w:rPr>
         <w:fldChar w:fldCharType="separate"/>
       </w:r>
-      <w:proofErr w:type="spellStart"/>
       <w:r>
         <w:rPr>
           <w:b/>
@@ -14005,7 +14519,6 @@
         </w:rPr>
         <w:t>BlockDef</w:t>
       </w:r>
-      <w:proofErr w:type="spellEnd"/>
       <w:r>
         <w:rPr>
           <w:b/>
@@ -14844,7 +15357,6 @@
         </w:rPr>
         <w:fldChar w:fldCharType="separate"/>
       </w:r>
-      <w:proofErr w:type="spellStart"/>
       <w:r>
         <w:rPr>
           <w:b/>
@@ -14852,7 +15364,6 @@
         </w:rPr>
         <w:t>BlockDef</w:t>
       </w:r>
-      <w:proofErr w:type="spellEnd"/>
       <w:r>
         <w:rPr>
           <w:b/>
@@ -15387,7 +15898,6 @@
                 <w:szCs w:val="16"/>
               </w:rPr>
             </w:pPr>
-            <w:proofErr w:type="spellStart"/>
             <w:r>
               <w:rPr>
                 <w:color w:val="000000"/>
@@ -15396,7 +15906,6 @@
               </w:rPr>
               <w:t>SearchStimLocations</w:t>
             </w:r>
-            <w:proofErr w:type="spellEnd"/>
           </w:p>
         </w:tc>
         <w:tc>
@@ -15460,7 +15969,6 @@
                 <w:szCs w:val="16"/>
               </w:rPr>
             </w:pPr>
-            <w:proofErr w:type="spellStart"/>
             <w:r>
               <w:rPr>
                 <w:color w:val="000000"/>
@@ -15469,7 +15977,6 @@
               </w:rPr>
               <w:t>DistractorStimIndices</w:t>
             </w:r>
-            <w:proofErr w:type="spellEnd"/>
           </w:p>
         </w:tc>
         <w:tc>
@@ -15539,7 +16046,6 @@
                 <w:szCs w:val="16"/>
               </w:rPr>
             </w:pPr>
-            <w:proofErr w:type="spellStart"/>
             <w:r>
               <w:rPr>
                 <w:color w:val="000000"/>
@@ -15548,7 +16054,6 @@
               </w:rPr>
               <w:t>DistractorStimLocations</w:t>
             </w:r>
-            <w:proofErr w:type="spellEnd"/>
           </w:p>
         </w:tc>
         <w:tc>
@@ -15649,18 +16154,15 @@
             <w:r>
               <w:t xml:space="preserve">If set to true, the </w:t>
             </w:r>
-            <w:proofErr w:type="spellStart"/>
             <w:r>
               <w:rPr>
                 <w:rFonts w:ascii="Courier New" w:hAnsi="Courier New" w:cs="Courier New"/>
               </w:rPr>
               <w:t>SearchStimLocations</w:t>
             </w:r>
-            <w:proofErr w:type="spellEnd"/>
             <w:r>
               <w:t xml:space="preserve"> and </w:t>
             </w:r>
-            <w:proofErr w:type="spellStart"/>
             <w:r>
               <w:rPr>
                 <w:rFonts w:ascii="Courier New" w:hAnsi="Courier New" w:cs="Courier New"/>
@@ -15679,7 +16181,6 @@
               </w:rPr>
               <w:t>ocations</w:t>
             </w:r>
-            <w:proofErr w:type="spellEnd"/>
             <w:r>
               <w:t xml:space="preserve"> are pooled and assigned.</w:t>
             </w:r>
@@ -15946,7 +16447,6 @@
                 <w:szCs w:val="16"/>
               </w:rPr>
             </w:pPr>
-            <w:proofErr w:type="spellStart"/>
             <w:r>
               <w:rPr>
                 <w:color w:val="000000"/>
@@ -15955,7 +16455,6 @@
               </w:rPr>
               <w:t>MaxTrialErrors</w:t>
             </w:r>
-            <w:proofErr w:type="spellEnd"/>
           </w:p>
         </w:tc>
         <w:tc>
@@ -15983,49 +16482,35 @@
               <w:jc w:val="left"/>
             </w:pPr>
             <w:r>
-              <w:t xml:space="preserve">If the </w:t>
-            </w:r>
-            <w:proofErr w:type="spellStart"/>
-            <w:r>
-              <w:t>BlockEndType</w:t>
-            </w:r>
-            <w:proofErr w:type="spellEnd"/>
-            <w:r>
-              <w:t xml:space="preserve"> is </w:t>
-            </w:r>
-            <w:proofErr w:type="spellStart"/>
+              <w:t xml:space="preserve">If the BlockEndType is </w:t>
+            </w:r>
             <w:r>
               <w:rPr>
                 <w:rFonts w:ascii="Courier New" w:hAnsi="Courier New" w:cs="Courier New"/>
               </w:rPr>
               <w:t>CurrentTrialErrorCount</w:t>
             </w:r>
-            <w:proofErr w:type="spellEnd"/>
             <w:r>
               <w:t xml:space="preserve"> or </w:t>
             </w:r>
-            <w:proofErr w:type="spellStart"/>
             <w:r>
               <w:rPr>
                 <w:rFonts w:ascii="Courier New" w:hAnsi="Courier New" w:cs="Courier New"/>
               </w:rPr>
               <w:t>CurrentTrialPercentError</w:t>
             </w:r>
-            <w:proofErr w:type="spellEnd"/>
             <w:r>
               <w:t xml:space="preserve">, the </w:t>
             </w:r>
             <w:r>
               <w:t xml:space="preserve">player is limited to </w:t>
             </w:r>
-            <w:proofErr w:type="spellStart"/>
             <w:r>
               <w:rPr>
                 <w:rFonts w:ascii="Courier New" w:hAnsi="Courier New" w:cs="Courier New"/>
               </w:rPr>
               <w:t>MaxTrialErrors</w:t>
             </w:r>
-            <w:proofErr w:type="spellEnd"/>
             <w:r>
               <w:t xml:space="preserve"> in a single trial before the trial will terminate.</w:t>
             </w:r>
@@ -16048,7 +16533,6 @@
                 <w:szCs w:val="16"/>
               </w:rPr>
             </w:pPr>
-            <w:proofErr w:type="spellStart"/>
             <w:r>
               <w:rPr>
                 <w:color w:val="000000"/>
@@ -16057,7 +16541,6 @@
               </w:rPr>
               <w:t>GuidedSequenceLearning</w:t>
             </w:r>
-            <w:proofErr w:type="spellEnd"/>
           </w:p>
         </w:tc>
         <w:tc>
@@ -16085,15 +16568,7 @@
               <w:jc w:val="left"/>
             </w:pPr>
             <w:r>
-              <w:t xml:space="preserve">A </w:t>
-            </w:r>
-            <w:proofErr w:type="spellStart"/>
-            <w:r>
-              <w:t>boolean</w:t>
-            </w:r>
-            <w:proofErr w:type="spellEnd"/>
-            <w:r>
-              <w:t xml:space="preserve"> that</w:t>
+              <w:t>A boolean that</w:t>
             </w:r>
             <w:r>
               <w:t xml:space="preserve"> guides sequence learning by flashing a yellow halo around the next correct stimulus in the sequence.</w:t>
@@ -16116,36 +16591,30 @@
       <w:r>
         <w:t xml:space="preserve">: If the </w:t>
       </w:r>
-      <w:proofErr w:type="spellStart"/>
       <w:r>
         <w:rPr>
           <w:rFonts w:ascii="Courier New" w:hAnsi="Courier New" w:cs="Courier New"/>
         </w:rPr>
         <w:t>BlockEndType</w:t>
       </w:r>
-      <w:proofErr w:type="spellEnd"/>
       <w:r>
         <w:t xml:space="preserve"> is </w:t>
       </w:r>
-      <w:proofErr w:type="spellStart"/>
       <w:r>
         <w:rPr>
           <w:rFonts w:ascii="Courier New" w:hAnsi="Courier New" w:cs="Courier New"/>
         </w:rPr>
         <w:t>CurrentTrialErrorCount</w:t>
       </w:r>
-      <w:proofErr w:type="spellEnd"/>
       <w:r>
         <w:t xml:space="preserve"> or </w:t>
       </w:r>
-      <w:proofErr w:type="spellStart"/>
       <w:r>
         <w:rPr>
           <w:rFonts w:ascii="Courier New" w:hAnsi="Courier New" w:cs="Courier New"/>
         </w:rPr>
         <w:t>CurrentTrialPercentError</w:t>
       </w:r>
-      <w:proofErr w:type="spellEnd"/>
       <w:r>
         <w:t xml:space="preserve">, the player can make several errors in a single trial and the block will terminate once they have completed the minimum number of trials in the block and the error count or percent error is below or equal to the </w:t>
       </w:r>
@@ -16207,7 +16676,6 @@
         </w:rPr>
         <w:fldChar w:fldCharType="separate"/>
       </w:r>
-      <w:proofErr w:type="spellStart"/>
       <w:r>
         <w:rPr>
           <w:b/>
@@ -16215,7 +16683,6 @@
         </w:rPr>
         <w:t>BlockDef</w:t>
       </w:r>
-      <w:proofErr w:type="spellEnd"/>
       <w:r>
         <w:rPr>
           <w:b/>
@@ -16597,7 +17064,6 @@
                 <w:rFonts w:cs="Courier New"/>
               </w:rPr>
             </w:pPr>
-            <w:proofErr w:type="spellStart"/>
             <w:r>
               <w:rPr>
                 <w:rFonts w:cs="Courier New"/>
@@ -16610,7 +17076,6 @@
               </w:rPr>
               <w:t>StimLocation</w:t>
             </w:r>
-            <w:proofErr w:type="spellEnd"/>
           </w:p>
         </w:tc>
         <w:tc>
@@ -16751,14 +17216,12 @@
                 <w:rFonts w:cs="Courier New"/>
               </w:rPr>
             </w:pPr>
-            <w:proofErr w:type="spellStart"/>
             <w:r>
               <w:rPr>
                 <w:color w:val="000000"/>
               </w:rPr>
               <w:t>SearchStimLocations</w:t>
             </w:r>
-            <w:proofErr w:type="spellEnd"/>
           </w:p>
         </w:tc>
         <w:tc>
@@ -16819,7 +17282,6 @@
                 <w:rFonts w:cs="Courier New"/>
               </w:rPr>
             </w:pPr>
-            <w:proofErr w:type="spellStart"/>
             <w:r>
               <w:rPr>
                 <w:color w:val="000000"/>
@@ -16844,7 +17306,6 @@
               </w:rPr>
               <w:t>ndices</w:t>
             </w:r>
-            <w:proofErr w:type="spellEnd"/>
           </w:p>
         </w:tc>
         <w:tc>
@@ -16917,7 +17378,6 @@
                 <w:rFonts w:cs="Courier New"/>
               </w:rPr>
             </w:pPr>
-            <w:proofErr w:type="spellStart"/>
             <w:r>
               <w:rPr>
                 <w:color w:val="000000"/>
@@ -16930,7 +17390,6 @@
               </w:rPr>
               <w:t>DistractorStimLocations</w:t>
             </w:r>
-            <w:proofErr w:type="spellEnd"/>
           </w:p>
         </w:tc>
         <w:tc>
@@ -16960,14 +17419,12 @@
             <w:r>
               <w:t xml:space="preserve">An array of 3D vectors specifying where each stimulus will appear, following the order in the </w:t>
             </w:r>
-            <w:proofErr w:type="spellStart"/>
             <w:r>
               <w:rPr>
                 <w:rFonts w:ascii="Courier New" w:hAnsi="Courier New" w:cs="Courier New"/>
               </w:rPr>
               <w:t>PostSampleDistractorStimIndices</w:t>
             </w:r>
-            <w:proofErr w:type="spellEnd"/>
             <w:r>
               <w:t>.</w:t>
             </w:r>
@@ -17059,14 +17516,12 @@
                 <w:rFonts w:cs="Courier New"/>
               </w:rPr>
             </w:pPr>
-            <w:proofErr w:type="spellStart"/>
             <w:r>
               <w:rPr>
                 <w:rFonts w:cs="Courier New"/>
               </w:rPr>
               <w:t>SearchStimTokenReward</w:t>
             </w:r>
-            <w:proofErr w:type="spellEnd"/>
           </w:p>
           <w:p>
             <w:pPr>
@@ -17134,14 +17589,12 @@
                 <w:rFonts w:cs="Courier New"/>
               </w:rPr>
             </w:pPr>
-            <w:proofErr w:type="spellStart"/>
             <w:r>
               <w:rPr>
                 <w:rFonts w:cs="Courier New"/>
               </w:rPr>
               <w:t>ProbabilisticSearchStimTokenReward</w:t>
             </w:r>
-            <w:proofErr w:type="spellEnd"/>
           </w:p>
           <w:p>
             <w:pPr>
@@ -17254,7 +17707,6 @@
         </w:rPr>
         <w:fldChar w:fldCharType="separate"/>
       </w:r>
-      <w:proofErr w:type="spellStart"/>
       <w:r>
         <w:rPr>
           <w:b/>
@@ -17262,7 +17714,6 @@
         </w:rPr>
         <w:t>BlockDef</w:t>
       </w:r>
-      <w:proofErr w:type="spellEnd"/>
       <w:r>
         <w:rPr>
           <w:b/>
@@ -17490,7 +17941,7 @@
 </file>
 
 <file path=word/endnotes.xml><?xml version="1.0" encoding="utf-8"?>
-<w:endnotes xmlns:wpc="http://schemas.microsoft.com/office/word/2010/wordprocessingCanvas" xmlns:cx="http://schemas.microsoft.com/office/drawing/2014/chartex" xmlns:cx1="http://schemas.microsoft.com/office/drawing/2015/9/8/chartex" xmlns:cx2="http://schemas.microsoft.com/office/drawing/2015/10/21/chartex" xmlns:cx3="http://schemas.microsoft.com/office/drawing/2016/5/9/chartex" xmlns:cx4="http://schemas.microsoft.com/office/drawing/2016/5/10/chartex" xmlns:cx5="http://schemas.microsoft.com/office/drawing/2016/5/11/chartex" xmlns:cx6="http://schemas.microsoft.com/office/drawing/2016/5/12/chartex" xmlns:cx7="http://schemas.microsoft.com/office/drawing/2016/5/13/chartex" xmlns:cx8="http://schemas.microsoft.com/office/drawing/2016/5/14/chartex" xmlns:mc="http://schemas.openxmlformats.org/markup-compatibility/2006" xmlns:aink="http://schemas.microsoft.com/office/drawing/2016/ink" xmlns:am3d="http://schemas.microsoft.com/office/drawing/2017/model3d" xmlns:o="urn:schemas-microsoft-com:office:office" xmlns:oel="http://schemas.microsoft.com/office/2019/extlst" xmlns:r="http://schemas.openxmlformats.org/officeDocument/2006/relationships" xmlns:m="http://schemas.openxmlformats.org/officeDocument/2006/math" xmlns:v="urn:schemas-microsoft-com:vml" xmlns:wp14="http://schemas.microsoft.com/office/word/2010/wordprocessingDrawing" xmlns:wp="http://schemas.openxmlformats.org/drawingml/2006/wordprocessingDrawing" xmlns:w10="urn:schemas-microsoft-com:office:word" xmlns:w="http://schemas.openxmlformats.org/wordprocessingml/2006/main" xmlns:w14="http://schemas.microsoft.com/office/word/2010/wordml" xmlns:w15="http://schemas.microsoft.com/office/word/2012/wordml" xmlns:w16cex="http://schemas.microsoft.com/office/word/2018/wordml/cex" xmlns:w16cid="http://schemas.microsoft.com/office/word/2016/wordml/cid" xmlns:w16="http://schemas.microsoft.com/office/word/2018/wordml" xmlns:w16sdtdh="http://schemas.microsoft.com/office/word/2020/wordml/sdtdatahash" xmlns:w16se="http://schemas.microsoft.com/office/word/2015/wordml/symex" xmlns:wpg="http://schemas.microsoft.com/office/word/2010/wordprocessingGroup" xmlns:wpi="http://schemas.microsoft.com/office/word/2010/wordprocessingInk" xmlns:wne="http://schemas.microsoft.com/office/word/2006/wordml" xmlns:wps="http://schemas.microsoft.com/office/word/2010/wordprocessingShape" mc:Ignorable="w14 w15 w16se w16cid w16 w16cex w16sdtdh wp14">
+<w:endnotes xmlns:wpc="http://schemas.microsoft.com/office/word/2010/wordprocessingCanvas" xmlns:cx="http://schemas.microsoft.com/office/drawing/2014/chartex" xmlns:cx1="http://schemas.microsoft.com/office/drawing/2015/9/8/chartex" xmlns:cx2="http://schemas.microsoft.com/office/drawing/2015/10/21/chartex" xmlns:cx3="http://schemas.microsoft.com/office/drawing/2016/5/9/chartex" xmlns:cx4="http://schemas.microsoft.com/office/drawing/2016/5/10/chartex" xmlns:cx5="http://schemas.microsoft.com/office/drawing/2016/5/11/chartex" xmlns:cx6="http://schemas.microsoft.com/office/drawing/2016/5/12/chartex" xmlns:cx7="http://schemas.microsoft.com/office/drawing/2016/5/13/chartex" xmlns:cx8="http://schemas.microsoft.com/office/drawing/2016/5/14/chartex" xmlns:mc="http://schemas.openxmlformats.org/markup-compatibility/2006" xmlns:aink="http://schemas.microsoft.com/office/drawing/2016/ink" xmlns:am3d="http://schemas.microsoft.com/office/drawing/2017/model3d" xmlns:o="urn:schemas-microsoft-com:office:office" xmlns:oel="http://schemas.microsoft.com/office/2019/extlst" xmlns:r="http://schemas.openxmlformats.org/officeDocument/2006/relationships" xmlns:m="http://schemas.openxmlformats.org/officeDocument/2006/math" xmlns:v="urn:schemas-microsoft-com:vml" xmlns:wp14="http://schemas.microsoft.com/office/word/2010/wordprocessingDrawing" xmlns:wp="http://schemas.openxmlformats.org/drawingml/2006/wordprocessingDrawing" xmlns:w10="urn:schemas-microsoft-com:office:word" xmlns:w="http://schemas.openxmlformats.org/wordprocessingml/2006/main" xmlns:w14="http://schemas.microsoft.com/office/word/2010/wordml" xmlns:w15="http://schemas.microsoft.com/office/word/2012/wordml" xmlns:w16cex="http://schemas.microsoft.com/office/word/2018/wordml/cex" xmlns:w16cid="http://schemas.microsoft.com/office/word/2016/wordml/cid" xmlns:w16="http://schemas.microsoft.com/office/word/2018/wordml" xmlns:w16du="http://schemas.microsoft.com/office/word/2023/wordml/word16du" xmlns:w16sdtdh="http://schemas.microsoft.com/office/word/2020/wordml/sdtdatahash" xmlns:w16sdtfl="http://schemas.microsoft.com/office/word/2024/wordml/sdtformatlock" xmlns:w16se="http://schemas.microsoft.com/office/word/2015/wordml/symex" xmlns:wpg="http://schemas.microsoft.com/office/word/2010/wordprocessingGroup" xmlns:wpi="http://schemas.microsoft.com/office/word/2010/wordprocessingInk" xmlns:wne="http://schemas.microsoft.com/office/word/2006/wordml" xmlns:wps="http://schemas.microsoft.com/office/word/2010/wordprocessingShape" mc:Ignorable="w14 w15 w16se w16cid w16 w16cex w16sdtdh w16sdtfl w16du wp14">
   <w:endnote w:type="separator" w:id="-1">
     <w:p>
       <w:r>
@@ -17509,7 +17960,7 @@
 </file>
 
 <file path=word/footer1.xml><?xml version="1.0" encoding="utf-8"?>
-<w:ftr xmlns:wpc="http://schemas.microsoft.com/office/word/2010/wordprocessingCanvas" xmlns:cx="http://schemas.microsoft.com/office/drawing/2014/chartex" xmlns:cx1="http://schemas.microsoft.com/office/drawing/2015/9/8/chartex" xmlns:cx2="http://schemas.microsoft.com/office/drawing/2015/10/21/chartex" xmlns:cx3="http://schemas.microsoft.com/office/drawing/2016/5/9/chartex" xmlns:cx4="http://schemas.microsoft.com/office/drawing/2016/5/10/chartex" xmlns:cx5="http://schemas.microsoft.com/office/drawing/2016/5/11/chartex" xmlns:cx6="http://schemas.microsoft.com/office/drawing/2016/5/12/chartex" xmlns:cx7="http://schemas.microsoft.com/office/drawing/2016/5/13/chartex" xmlns:cx8="http://schemas.microsoft.com/office/drawing/2016/5/14/chartex" xmlns:mc="http://schemas.openxmlformats.org/markup-compatibility/2006" xmlns:aink="http://schemas.microsoft.com/office/drawing/2016/ink" xmlns:am3d="http://schemas.microsoft.com/office/drawing/2017/model3d" xmlns:o="urn:schemas-microsoft-com:office:office" xmlns:oel="http://schemas.microsoft.com/office/2019/extlst" xmlns:r="http://schemas.openxmlformats.org/officeDocument/2006/relationships" xmlns:m="http://schemas.openxmlformats.org/officeDocument/2006/math" xmlns:v="urn:schemas-microsoft-com:vml" xmlns:wp14="http://schemas.microsoft.com/office/word/2010/wordprocessingDrawing" xmlns:wp="http://schemas.openxmlformats.org/drawingml/2006/wordprocessingDrawing" xmlns:w10="urn:schemas-microsoft-com:office:word" xmlns:w="http://schemas.openxmlformats.org/wordprocessingml/2006/main" xmlns:w14="http://schemas.microsoft.com/office/word/2010/wordml" xmlns:w15="http://schemas.microsoft.com/office/word/2012/wordml" xmlns:w16cex="http://schemas.microsoft.com/office/word/2018/wordml/cex" xmlns:w16cid="http://schemas.microsoft.com/office/word/2016/wordml/cid" xmlns:w16="http://schemas.microsoft.com/office/word/2018/wordml" xmlns:w16sdtdh="http://schemas.microsoft.com/office/word/2020/wordml/sdtdatahash" xmlns:w16se="http://schemas.microsoft.com/office/word/2015/wordml/symex" xmlns:wpg="http://schemas.microsoft.com/office/word/2010/wordprocessingGroup" xmlns:wpi="http://schemas.microsoft.com/office/word/2010/wordprocessingInk" xmlns:wne="http://schemas.microsoft.com/office/word/2006/wordml" xmlns:wps="http://schemas.microsoft.com/office/word/2010/wordprocessingShape" mc:Ignorable="w14 w15 w16se w16cid w16 w16cex w16sdtdh wp14">
+<w:ftr xmlns:wpc="http://schemas.microsoft.com/office/word/2010/wordprocessingCanvas" xmlns:cx="http://schemas.microsoft.com/office/drawing/2014/chartex" xmlns:cx1="http://schemas.microsoft.com/office/drawing/2015/9/8/chartex" xmlns:cx2="http://schemas.microsoft.com/office/drawing/2015/10/21/chartex" xmlns:cx3="http://schemas.microsoft.com/office/drawing/2016/5/9/chartex" xmlns:cx4="http://schemas.microsoft.com/office/drawing/2016/5/10/chartex" xmlns:cx5="http://schemas.microsoft.com/office/drawing/2016/5/11/chartex" xmlns:cx6="http://schemas.microsoft.com/office/drawing/2016/5/12/chartex" xmlns:cx7="http://schemas.microsoft.com/office/drawing/2016/5/13/chartex" xmlns:cx8="http://schemas.microsoft.com/office/drawing/2016/5/14/chartex" xmlns:mc="http://schemas.openxmlformats.org/markup-compatibility/2006" xmlns:aink="http://schemas.microsoft.com/office/drawing/2016/ink" xmlns:am3d="http://schemas.microsoft.com/office/drawing/2017/model3d" xmlns:o="urn:schemas-microsoft-com:office:office" xmlns:oel="http://schemas.microsoft.com/office/2019/extlst" xmlns:r="http://schemas.openxmlformats.org/officeDocument/2006/relationships" xmlns:m="http://schemas.openxmlformats.org/officeDocument/2006/math" xmlns:v="urn:schemas-microsoft-com:vml" xmlns:wp14="http://schemas.microsoft.com/office/word/2010/wordprocessingDrawing" xmlns:wp="http://schemas.openxmlformats.org/drawingml/2006/wordprocessingDrawing" xmlns:w10="urn:schemas-microsoft-com:office:word" xmlns:w="http://schemas.openxmlformats.org/wordprocessingml/2006/main" xmlns:w14="http://schemas.microsoft.com/office/word/2010/wordml" xmlns:w15="http://schemas.microsoft.com/office/word/2012/wordml" xmlns:w16cex="http://schemas.microsoft.com/office/word/2018/wordml/cex" xmlns:w16cid="http://schemas.microsoft.com/office/word/2016/wordml/cid" xmlns:w16="http://schemas.microsoft.com/office/word/2018/wordml" xmlns:w16du="http://schemas.microsoft.com/office/word/2023/wordml/word16du" xmlns:w16sdtdh="http://schemas.microsoft.com/office/word/2020/wordml/sdtdatahash" xmlns:w16sdtfl="http://schemas.microsoft.com/office/word/2024/wordml/sdtformatlock" xmlns:w16se="http://schemas.microsoft.com/office/word/2015/wordml/symex" xmlns:wpg="http://schemas.microsoft.com/office/word/2010/wordprocessingGroup" xmlns:wpi="http://schemas.microsoft.com/office/word/2010/wordprocessingInk" xmlns:wne="http://schemas.microsoft.com/office/word/2006/wordml" xmlns:wps="http://schemas.microsoft.com/office/word/2010/wordprocessingShape" mc:Ignorable="w14 w15 w16se w16cid w16 w16cex w16sdtdh w16sdtfl w16du wp14">
   <w:p>
     <w:pPr>
       <w:pStyle w:val="Footer"/>
@@ -17653,7 +18104,7 @@
 </file>
 
 <file path=word/footer2.xml><?xml version="1.0" encoding="utf-8"?>
-<w:ftr xmlns:wpc="http://schemas.microsoft.com/office/word/2010/wordprocessingCanvas" xmlns:cx="http://schemas.microsoft.com/office/drawing/2014/chartex" xmlns:cx1="http://schemas.microsoft.com/office/drawing/2015/9/8/chartex" xmlns:cx2="http://schemas.microsoft.com/office/drawing/2015/10/21/chartex" xmlns:cx3="http://schemas.microsoft.com/office/drawing/2016/5/9/chartex" xmlns:cx4="http://schemas.microsoft.com/office/drawing/2016/5/10/chartex" xmlns:cx5="http://schemas.microsoft.com/office/drawing/2016/5/11/chartex" xmlns:cx6="http://schemas.microsoft.com/office/drawing/2016/5/12/chartex" xmlns:cx7="http://schemas.microsoft.com/office/drawing/2016/5/13/chartex" xmlns:cx8="http://schemas.microsoft.com/office/drawing/2016/5/14/chartex" xmlns:mc="http://schemas.openxmlformats.org/markup-compatibility/2006" xmlns:aink="http://schemas.microsoft.com/office/drawing/2016/ink" xmlns:am3d="http://schemas.microsoft.com/office/drawing/2017/model3d" xmlns:o="urn:schemas-microsoft-com:office:office" xmlns:oel="http://schemas.microsoft.com/office/2019/extlst" xmlns:r="http://schemas.openxmlformats.org/officeDocument/2006/relationships" xmlns:m="http://schemas.openxmlformats.org/officeDocument/2006/math" xmlns:v="urn:schemas-microsoft-com:vml" xmlns:wp14="http://schemas.microsoft.com/office/word/2010/wordprocessingDrawing" xmlns:wp="http://schemas.openxmlformats.org/drawingml/2006/wordprocessingDrawing" xmlns:w10="urn:schemas-microsoft-com:office:word" xmlns:w="http://schemas.openxmlformats.org/wordprocessingml/2006/main" xmlns:w14="http://schemas.microsoft.com/office/word/2010/wordml" xmlns:w15="http://schemas.microsoft.com/office/word/2012/wordml" xmlns:w16cex="http://schemas.microsoft.com/office/word/2018/wordml/cex" xmlns:w16cid="http://schemas.microsoft.com/office/word/2016/wordml/cid" xmlns:w16="http://schemas.microsoft.com/office/word/2018/wordml" xmlns:w16sdtdh="http://schemas.microsoft.com/office/word/2020/wordml/sdtdatahash" xmlns:w16se="http://schemas.microsoft.com/office/word/2015/wordml/symex" xmlns:wpg="http://schemas.microsoft.com/office/word/2010/wordprocessingGroup" xmlns:wpi="http://schemas.microsoft.com/office/word/2010/wordprocessingInk" xmlns:wne="http://schemas.microsoft.com/office/word/2006/wordml" xmlns:wps="http://schemas.microsoft.com/office/word/2010/wordprocessingShape" mc:Ignorable="w14 w15 w16se w16cid w16 w16cex w16sdtdh wp14">
+<w:ftr xmlns:wpc="http://schemas.microsoft.com/office/word/2010/wordprocessingCanvas" xmlns:cx="http://schemas.microsoft.com/office/drawing/2014/chartex" xmlns:cx1="http://schemas.microsoft.com/office/drawing/2015/9/8/chartex" xmlns:cx2="http://schemas.microsoft.com/office/drawing/2015/10/21/chartex" xmlns:cx3="http://schemas.microsoft.com/office/drawing/2016/5/9/chartex" xmlns:cx4="http://schemas.microsoft.com/office/drawing/2016/5/10/chartex" xmlns:cx5="http://schemas.microsoft.com/office/drawing/2016/5/11/chartex" xmlns:cx6="http://schemas.microsoft.com/office/drawing/2016/5/12/chartex" xmlns:cx7="http://schemas.microsoft.com/office/drawing/2016/5/13/chartex" xmlns:cx8="http://schemas.microsoft.com/office/drawing/2016/5/14/chartex" xmlns:mc="http://schemas.openxmlformats.org/markup-compatibility/2006" xmlns:aink="http://schemas.microsoft.com/office/drawing/2016/ink" xmlns:am3d="http://schemas.microsoft.com/office/drawing/2017/model3d" xmlns:o="urn:schemas-microsoft-com:office:office" xmlns:oel="http://schemas.microsoft.com/office/2019/extlst" xmlns:r="http://schemas.openxmlformats.org/officeDocument/2006/relationships" xmlns:m="http://schemas.openxmlformats.org/officeDocument/2006/math" xmlns:v="urn:schemas-microsoft-com:vml" xmlns:wp14="http://schemas.microsoft.com/office/word/2010/wordprocessingDrawing" xmlns:wp="http://schemas.openxmlformats.org/drawingml/2006/wordprocessingDrawing" xmlns:w10="urn:schemas-microsoft-com:office:word" xmlns:w="http://schemas.openxmlformats.org/wordprocessingml/2006/main" xmlns:w14="http://schemas.microsoft.com/office/word/2010/wordml" xmlns:w15="http://schemas.microsoft.com/office/word/2012/wordml" xmlns:w16cex="http://schemas.microsoft.com/office/word/2018/wordml/cex" xmlns:w16cid="http://schemas.microsoft.com/office/word/2016/wordml/cid" xmlns:w16="http://schemas.microsoft.com/office/word/2018/wordml" xmlns:w16du="http://schemas.microsoft.com/office/word/2023/wordml/word16du" xmlns:w16sdtdh="http://schemas.microsoft.com/office/word/2020/wordml/sdtdatahash" xmlns:w16sdtfl="http://schemas.microsoft.com/office/word/2024/wordml/sdtformatlock" xmlns:w16se="http://schemas.microsoft.com/office/word/2015/wordml/symex" xmlns:wpg="http://schemas.microsoft.com/office/word/2010/wordprocessingGroup" xmlns:wpi="http://schemas.microsoft.com/office/word/2010/wordprocessingInk" xmlns:wne="http://schemas.microsoft.com/office/word/2006/wordml" xmlns:wps="http://schemas.microsoft.com/office/word/2010/wordprocessingShape" mc:Ignorable="w14 w15 w16se w16cid w16 w16cex w16sdtdh w16sdtfl w16du wp14">
   <w:p>
     <w:pPr>
       <w:pStyle w:val="Footer"/>
@@ -17789,7 +18240,7 @@
 </file>
 
 <file path=word/footnotes.xml><?xml version="1.0" encoding="utf-8"?>
-<w:footnotes xmlns:wpc="http://schemas.microsoft.com/office/word/2010/wordprocessingCanvas" xmlns:cx="http://schemas.microsoft.com/office/drawing/2014/chartex" xmlns:cx1="http://schemas.microsoft.com/office/drawing/2015/9/8/chartex" xmlns:cx2="http://schemas.microsoft.com/office/drawing/2015/10/21/chartex" xmlns:cx3="http://schemas.microsoft.com/office/drawing/2016/5/9/chartex" xmlns:cx4="http://schemas.microsoft.com/office/drawing/2016/5/10/chartex" xmlns:cx5="http://schemas.microsoft.com/office/drawing/2016/5/11/chartex" xmlns:cx6="http://schemas.microsoft.com/office/drawing/2016/5/12/chartex" xmlns:cx7="http://schemas.microsoft.com/office/drawing/2016/5/13/chartex" xmlns:cx8="http://schemas.microsoft.com/office/drawing/2016/5/14/chartex" xmlns:mc="http://schemas.openxmlformats.org/markup-compatibility/2006" xmlns:aink="http://schemas.microsoft.com/office/drawing/2016/ink" xmlns:am3d="http://schemas.microsoft.com/office/drawing/2017/model3d" xmlns:o="urn:schemas-microsoft-com:office:office" xmlns:oel="http://schemas.microsoft.com/office/2019/extlst" xmlns:r="http://schemas.openxmlformats.org/officeDocument/2006/relationships" xmlns:m="http://schemas.openxmlformats.org/officeDocument/2006/math" xmlns:v="urn:schemas-microsoft-com:vml" xmlns:wp14="http://schemas.microsoft.com/office/word/2010/wordprocessingDrawing" xmlns:wp="http://schemas.openxmlformats.org/drawingml/2006/wordprocessingDrawing" xmlns:w10="urn:schemas-microsoft-com:office:word" xmlns:w="http://schemas.openxmlformats.org/wordprocessingml/2006/main" xmlns:w14="http://schemas.microsoft.com/office/word/2010/wordml" xmlns:w15="http://schemas.microsoft.com/office/word/2012/wordml" xmlns:w16cex="http://schemas.microsoft.com/office/word/2018/wordml/cex" xmlns:w16cid="http://schemas.microsoft.com/office/word/2016/wordml/cid" xmlns:w16="http://schemas.microsoft.com/office/word/2018/wordml" xmlns:w16sdtdh="http://schemas.microsoft.com/office/word/2020/wordml/sdtdatahash" xmlns:w16se="http://schemas.microsoft.com/office/word/2015/wordml/symex" xmlns:wpg="http://schemas.microsoft.com/office/word/2010/wordprocessingGroup" xmlns:wpi="http://schemas.microsoft.com/office/word/2010/wordprocessingInk" xmlns:wne="http://schemas.microsoft.com/office/word/2006/wordml" xmlns:wps="http://schemas.microsoft.com/office/word/2010/wordprocessingShape" mc:Ignorable="w14 w15 w16se w16cid w16 w16cex w16sdtdh wp14">
+<w:footnotes xmlns:wpc="http://schemas.microsoft.com/office/word/2010/wordprocessingCanvas" xmlns:cx="http://schemas.microsoft.com/office/drawing/2014/chartex" xmlns:cx1="http://schemas.microsoft.com/office/drawing/2015/9/8/chartex" xmlns:cx2="http://schemas.microsoft.com/office/drawing/2015/10/21/chartex" xmlns:cx3="http://schemas.microsoft.com/office/drawing/2016/5/9/chartex" xmlns:cx4="http://schemas.microsoft.com/office/drawing/2016/5/10/chartex" xmlns:cx5="http://schemas.microsoft.com/office/drawing/2016/5/11/chartex" xmlns:cx6="http://schemas.microsoft.com/office/drawing/2016/5/12/chartex" xmlns:cx7="http://schemas.microsoft.com/office/drawing/2016/5/13/chartex" xmlns:cx8="http://schemas.microsoft.com/office/drawing/2016/5/14/chartex" xmlns:mc="http://schemas.openxmlformats.org/markup-compatibility/2006" xmlns:aink="http://schemas.microsoft.com/office/drawing/2016/ink" xmlns:am3d="http://schemas.microsoft.com/office/drawing/2017/model3d" xmlns:o="urn:schemas-microsoft-com:office:office" xmlns:oel="http://schemas.microsoft.com/office/2019/extlst" xmlns:r="http://schemas.openxmlformats.org/officeDocument/2006/relationships" xmlns:m="http://schemas.openxmlformats.org/officeDocument/2006/math" xmlns:v="urn:schemas-microsoft-com:vml" xmlns:wp14="http://schemas.microsoft.com/office/word/2010/wordprocessingDrawing" xmlns:wp="http://schemas.openxmlformats.org/drawingml/2006/wordprocessingDrawing" xmlns:w10="urn:schemas-microsoft-com:office:word" xmlns:w="http://schemas.openxmlformats.org/wordprocessingml/2006/main" xmlns:w14="http://schemas.microsoft.com/office/word/2010/wordml" xmlns:w15="http://schemas.microsoft.com/office/word/2012/wordml" xmlns:w16cex="http://schemas.microsoft.com/office/word/2018/wordml/cex" xmlns:w16cid="http://schemas.microsoft.com/office/word/2016/wordml/cid" xmlns:w16="http://schemas.microsoft.com/office/word/2018/wordml" xmlns:w16du="http://schemas.microsoft.com/office/word/2023/wordml/word16du" xmlns:w16sdtdh="http://schemas.microsoft.com/office/word/2020/wordml/sdtdatahash" xmlns:w16sdtfl="http://schemas.microsoft.com/office/word/2024/wordml/sdtformatlock" xmlns:w16se="http://schemas.microsoft.com/office/word/2015/wordml/symex" xmlns:wpg="http://schemas.microsoft.com/office/word/2010/wordprocessingGroup" xmlns:wpi="http://schemas.microsoft.com/office/word/2010/wordprocessingInk" xmlns:wne="http://schemas.microsoft.com/office/word/2006/wordml" xmlns:wps="http://schemas.microsoft.com/office/word/2010/wordprocessingShape" mc:Ignorable="w14 w15 w16se w16cid w16 w16cex w16sdtdh w16sdtfl w16du wp14">
   <w:footnote w:type="separator" w:id="-1">
     <w:p>
       <w:r>
@@ -17808,7 +18259,7 @@
 </file>
 
 <file path=word/header1.xml><?xml version="1.0" encoding="utf-8"?>
-<w:hdr xmlns:wpc="http://schemas.microsoft.com/office/word/2010/wordprocessingCanvas" xmlns:cx="http://schemas.microsoft.com/office/drawing/2014/chartex" xmlns:cx1="http://schemas.microsoft.com/office/drawing/2015/9/8/chartex" xmlns:cx2="http://schemas.microsoft.com/office/drawing/2015/10/21/chartex" xmlns:cx3="http://schemas.microsoft.com/office/drawing/2016/5/9/chartex" xmlns:cx4="http://schemas.microsoft.com/office/drawing/2016/5/10/chartex" xmlns:cx5="http://schemas.microsoft.com/office/drawing/2016/5/11/chartex" xmlns:cx6="http://schemas.microsoft.com/office/drawing/2016/5/12/chartex" xmlns:cx7="http://schemas.microsoft.com/office/drawing/2016/5/13/chartex" xmlns:cx8="http://schemas.microsoft.com/office/drawing/2016/5/14/chartex" xmlns:mc="http://schemas.openxmlformats.org/markup-compatibility/2006" xmlns:aink="http://schemas.microsoft.com/office/drawing/2016/ink" xmlns:am3d="http://schemas.microsoft.com/office/drawing/2017/model3d" xmlns:o="urn:schemas-microsoft-com:office:office" xmlns:oel="http://schemas.microsoft.com/office/2019/extlst" xmlns:r="http://schemas.openxmlformats.org/officeDocument/2006/relationships" xmlns:m="http://schemas.openxmlformats.org/officeDocument/2006/math" xmlns:v="urn:schemas-microsoft-com:vml" xmlns:wp14="http://schemas.microsoft.com/office/word/2010/wordprocessingDrawing" xmlns:wp="http://schemas.openxmlformats.org/drawingml/2006/wordprocessingDrawing" xmlns:w10="urn:schemas-microsoft-com:office:word" xmlns:w="http://schemas.openxmlformats.org/wordprocessingml/2006/main" xmlns:w14="http://schemas.microsoft.com/office/word/2010/wordml" xmlns:w15="http://schemas.microsoft.com/office/word/2012/wordml" xmlns:w16cex="http://schemas.microsoft.com/office/word/2018/wordml/cex" xmlns:w16cid="http://schemas.microsoft.com/office/word/2016/wordml/cid" xmlns:w16="http://schemas.microsoft.com/office/word/2018/wordml" xmlns:w16sdtdh="http://schemas.microsoft.com/office/word/2020/wordml/sdtdatahash" xmlns:w16se="http://schemas.microsoft.com/office/word/2015/wordml/symex" xmlns:wpg="http://schemas.microsoft.com/office/word/2010/wordprocessingGroup" xmlns:wpi="http://schemas.microsoft.com/office/word/2010/wordprocessingInk" xmlns:wne="http://schemas.microsoft.com/office/word/2006/wordml" xmlns:wps="http://schemas.microsoft.com/office/word/2010/wordprocessingShape" mc:Ignorable="w14 w15 w16se w16cid w16 w16cex w16sdtdh wp14">
+<w:hdr xmlns:wpc="http://schemas.microsoft.com/office/word/2010/wordprocessingCanvas" xmlns:cx="http://schemas.microsoft.com/office/drawing/2014/chartex" xmlns:cx1="http://schemas.microsoft.com/office/drawing/2015/9/8/chartex" xmlns:cx2="http://schemas.microsoft.com/office/drawing/2015/10/21/chartex" xmlns:cx3="http://schemas.microsoft.com/office/drawing/2016/5/9/chartex" xmlns:cx4="http://schemas.microsoft.com/office/drawing/2016/5/10/chartex" xmlns:cx5="http://schemas.microsoft.com/office/drawing/2016/5/11/chartex" xmlns:cx6="http://schemas.microsoft.com/office/drawing/2016/5/12/chartex" xmlns:cx7="http://schemas.microsoft.com/office/drawing/2016/5/13/chartex" xmlns:cx8="http://schemas.microsoft.com/office/drawing/2016/5/14/chartex" xmlns:mc="http://schemas.openxmlformats.org/markup-compatibility/2006" xmlns:aink="http://schemas.microsoft.com/office/drawing/2016/ink" xmlns:am3d="http://schemas.microsoft.com/office/drawing/2017/model3d" xmlns:o="urn:schemas-microsoft-com:office:office" xmlns:oel="http://schemas.microsoft.com/office/2019/extlst" xmlns:r="http://schemas.openxmlformats.org/officeDocument/2006/relationships" xmlns:m="http://schemas.openxmlformats.org/officeDocument/2006/math" xmlns:v="urn:schemas-microsoft-com:vml" xmlns:wp14="http://schemas.microsoft.com/office/word/2010/wordprocessingDrawing" xmlns:wp="http://schemas.openxmlformats.org/drawingml/2006/wordprocessingDrawing" xmlns:w10="urn:schemas-microsoft-com:office:word" xmlns:w="http://schemas.openxmlformats.org/wordprocessingml/2006/main" xmlns:w14="http://schemas.microsoft.com/office/word/2010/wordml" xmlns:w15="http://schemas.microsoft.com/office/word/2012/wordml" xmlns:w16cex="http://schemas.microsoft.com/office/word/2018/wordml/cex" xmlns:w16cid="http://schemas.microsoft.com/office/word/2016/wordml/cid" xmlns:w16="http://schemas.microsoft.com/office/word/2018/wordml" xmlns:w16du="http://schemas.microsoft.com/office/word/2023/wordml/word16du" xmlns:w16sdtdh="http://schemas.microsoft.com/office/word/2020/wordml/sdtdatahash" xmlns:w16sdtfl="http://schemas.microsoft.com/office/word/2024/wordml/sdtformatlock" xmlns:w16se="http://schemas.microsoft.com/office/word/2015/wordml/symex" xmlns:wpg="http://schemas.microsoft.com/office/word/2010/wordprocessingGroup" xmlns:wpi="http://schemas.microsoft.com/office/word/2010/wordprocessingInk" xmlns:wne="http://schemas.microsoft.com/office/word/2006/wordml" xmlns:wps="http://schemas.microsoft.com/office/word/2010/wordprocessingShape" mc:Ignorable="w14 w15 w16se w16cid w16 w16cex w16sdtdh w16sdtfl w16du wp14">
   <w:p>
     <w:pPr>
       <w:pStyle w:val="Header"/>
@@ -17847,7 +18298,7 @@
 </file>
 
 <file path=word/header2.xml><?xml version="1.0" encoding="utf-8"?>
-<w:hdr xmlns:wpc="http://schemas.microsoft.com/office/word/2010/wordprocessingCanvas" xmlns:cx="http://schemas.microsoft.com/office/drawing/2014/chartex" xmlns:cx1="http://schemas.microsoft.com/office/drawing/2015/9/8/chartex" xmlns:cx2="http://schemas.microsoft.com/office/drawing/2015/10/21/chartex" xmlns:cx3="http://schemas.microsoft.com/office/drawing/2016/5/9/chartex" xmlns:cx4="http://schemas.microsoft.com/office/drawing/2016/5/10/chartex" xmlns:cx5="http://schemas.microsoft.com/office/drawing/2016/5/11/chartex" xmlns:cx6="http://schemas.microsoft.com/office/drawing/2016/5/12/chartex" xmlns:cx7="http://schemas.microsoft.com/office/drawing/2016/5/13/chartex" xmlns:cx8="http://schemas.microsoft.com/office/drawing/2016/5/14/chartex" xmlns:mc="http://schemas.openxmlformats.org/markup-compatibility/2006" xmlns:aink="http://schemas.microsoft.com/office/drawing/2016/ink" xmlns:am3d="http://schemas.microsoft.com/office/drawing/2017/model3d" xmlns:o="urn:schemas-microsoft-com:office:office" xmlns:oel="http://schemas.microsoft.com/office/2019/extlst" xmlns:r="http://schemas.openxmlformats.org/officeDocument/2006/relationships" xmlns:m="http://schemas.openxmlformats.org/officeDocument/2006/math" xmlns:v="urn:schemas-microsoft-com:vml" xmlns:wp14="http://schemas.microsoft.com/office/word/2010/wordprocessingDrawing" xmlns:wp="http://schemas.openxmlformats.org/drawingml/2006/wordprocessingDrawing" xmlns:w10="urn:schemas-microsoft-com:office:word" xmlns:w="http://schemas.openxmlformats.org/wordprocessingml/2006/main" xmlns:w14="http://schemas.microsoft.com/office/word/2010/wordml" xmlns:w15="http://schemas.microsoft.com/office/word/2012/wordml" xmlns:w16cex="http://schemas.microsoft.com/office/word/2018/wordml/cex" xmlns:w16cid="http://schemas.microsoft.com/office/word/2016/wordml/cid" xmlns:w16="http://schemas.microsoft.com/office/word/2018/wordml" xmlns:w16sdtdh="http://schemas.microsoft.com/office/word/2020/wordml/sdtdatahash" xmlns:w16se="http://schemas.microsoft.com/office/word/2015/wordml/symex" xmlns:wpg="http://schemas.microsoft.com/office/word/2010/wordprocessingGroup" xmlns:wpi="http://schemas.microsoft.com/office/word/2010/wordprocessingInk" xmlns:wne="http://schemas.microsoft.com/office/word/2006/wordml" xmlns:wps="http://schemas.microsoft.com/office/word/2010/wordprocessingShape" mc:Ignorable="w14 w15 w16se w16cid w16 w16cex w16sdtdh wp14">
+<w:hdr xmlns:wpc="http://schemas.microsoft.com/office/word/2010/wordprocessingCanvas" xmlns:cx="http://schemas.microsoft.com/office/drawing/2014/chartex" xmlns:cx1="http://schemas.microsoft.com/office/drawing/2015/9/8/chartex" xmlns:cx2="http://schemas.microsoft.com/office/drawing/2015/10/21/chartex" xmlns:cx3="http://schemas.microsoft.com/office/drawing/2016/5/9/chartex" xmlns:cx4="http://schemas.microsoft.com/office/drawing/2016/5/10/chartex" xmlns:cx5="http://schemas.microsoft.com/office/drawing/2016/5/11/chartex" xmlns:cx6="http://schemas.microsoft.com/office/drawing/2016/5/12/chartex" xmlns:cx7="http://schemas.microsoft.com/office/drawing/2016/5/13/chartex" xmlns:cx8="http://schemas.microsoft.com/office/drawing/2016/5/14/chartex" xmlns:mc="http://schemas.openxmlformats.org/markup-compatibility/2006" xmlns:aink="http://schemas.microsoft.com/office/drawing/2016/ink" xmlns:am3d="http://schemas.microsoft.com/office/drawing/2017/model3d" xmlns:o="urn:schemas-microsoft-com:office:office" xmlns:oel="http://schemas.microsoft.com/office/2019/extlst" xmlns:r="http://schemas.openxmlformats.org/officeDocument/2006/relationships" xmlns:m="http://schemas.openxmlformats.org/officeDocument/2006/math" xmlns:v="urn:schemas-microsoft-com:vml" xmlns:wp14="http://schemas.microsoft.com/office/word/2010/wordprocessingDrawing" xmlns:wp="http://schemas.openxmlformats.org/drawingml/2006/wordprocessingDrawing" xmlns:w10="urn:schemas-microsoft-com:office:word" xmlns:w="http://schemas.openxmlformats.org/wordprocessingml/2006/main" xmlns:w14="http://schemas.microsoft.com/office/word/2010/wordml" xmlns:w15="http://schemas.microsoft.com/office/word/2012/wordml" xmlns:w16cex="http://schemas.microsoft.com/office/word/2018/wordml/cex" xmlns:w16cid="http://schemas.microsoft.com/office/word/2016/wordml/cid" xmlns:w16="http://schemas.microsoft.com/office/word/2018/wordml" xmlns:w16du="http://schemas.microsoft.com/office/word/2023/wordml/word16du" xmlns:w16sdtdh="http://schemas.microsoft.com/office/word/2020/wordml/sdtdatahash" xmlns:w16sdtfl="http://schemas.microsoft.com/office/word/2024/wordml/sdtformatlock" xmlns:w16se="http://schemas.microsoft.com/office/word/2015/wordml/symex" xmlns:wpg="http://schemas.microsoft.com/office/word/2010/wordprocessingGroup" xmlns:wpi="http://schemas.microsoft.com/office/word/2010/wordprocessingInk" xmlns:wne="http://schemas.microsoft.com/office/word/2006/wordml" xmlns:wps="http://schemas.microsoft.com/office/word/2010/wordprocessingShape" mc:Ignorable="w14 w15 w16se w16cid w16 w16cex w16sdtdh w16sdtfl w16du wp14">
   <w:p>
     <w:pPr>
       <w:pStyle w:val="Header"/>
@@ -18040,7 +18491,7 @@
 </file>
 
 <file path=word/numbering.xml><?xml version="1.0" encoding="utf-8"?>
-<w:numbering xmlns:wpc="http://schemas.microsoft.com/office/word/2010/wordprocessingCanvas" xmlns:cx="http://schemas.microsoft.com/office/drawing/2014/chartex" xmlns:cx1="http://schemas.microsoft.com/office/drawing/2015/9/8/chartex" xmlns:cx2="http://schemas.microsoft.com/office/drawing/2015/10/21/chartex" xmlns:cx3="http://schemas.microsoft.com/office/drawing/2016/5/9/chartex" xmlns:cx4="http://schemas.microsoft.com/office/drawing/2016/5/10/chartex" xmlns:cx5="http://schemas.microsoft.com/office/drawing/2016/5/11/chartex" xmlns:cx6="http://schemas.microsoft.com/office/drawing/2016/5/12/chartex" xmlns:cx7="http://schemas.microsoft.com/office/drawing/2016/5/13/chartex" xmlns:cx8="http://schemas.microsoft.com/office/drawing/2016/5/14/chartex" xmlns:mc="http://schemas.openxmlformats.org/markup-compatibility/2006" xmlns:aink="http://schemas.microsoft.com/office/drawing/2016/ink" xmlns:am3d="http://schemas.microsoft.com/office/drawing/2017/model3d" xmlns:o="urn:schemas-microsoft-com:office:office" xmlns:oel="http://schemas.microsoft.com/office/2019/extlst" xmlns:r="http://schemas.openxmlformats.org/officeDocument/2006/relationships" xmlns:m="http://schemas.openxmlformats.org/officeDocument/2006/math" xmlns:v="urn:schemas-microsoft-com:vml" xmlns:wp14="http://schemas.microsoft.com/office/word/2010/wordprocessingDrawing" xmlns:wp="http://schemas.openxmlformats.org/drawingml/2006/wordprocessingDrawing" xmlns:w10="urn:schemas-microsoft-com:office:word" xmlns:w="http://schemas.openxmlformats.org/wordprocessingml/2006/main" xmlns:w14="http://schemas.microsoft.com/office/word/2010/wordml" xmlns:w15="http://schemas.microsoft.com/office/word/2012/wordml" xmlns:w16cex="http://schemas.microsoft.com/office/word/2018/wordml/cex" xmlns:w16cid="http://schemas.microsoft.com/office/word/2016/wordml/cid" xmlns:w16="http://schemas.microsoft.com/office/word/2018/wordml" xmlns:w16sdtdh="http://schemas.microsoft.com/office/word/2020/wordml/sdtdatahash" xmlns:w16se="http://schemas.microsoft.com/office/word/2015/wordml/symex" xmlns:wpg="http://schemas.microsoft.com/office/word/2010/wordprocessingGroup" xmlns:wpi="http://schemas.microsoft.com/office/word/2010/wordprocessingInk" xmlns:wne="http://schemas.microsoft.com/office/word/2006/wordml" xmlns:wps="http://schemas.microsoft.com/office/word/2010/wordprocessingShape" mc:Ignorable="w14 w15 w16se w16cid w16 w16cex w16sdtdh wp14">
+<w:numbering xmlns:wpc="http://schemas.microsoft.com/office/word/2010/wordprocessingCanvas" xmlns:cx="http://schemas.microsoft.com/office/drawing/2014/chartex" xmlns:cx1="http://schemas.microsoft.com/office/drawing/2015/9/8/chartex" xmlns:cx2="http://schemas.microsoft.com/office/drawing/2015/10/21/chartex" xmlns:cx3="http://schemas.microsoft.com/office/drawing/2016/5/9/chartex" xmlns:cx4="http://schemas.microsoft.com/office/drawing/2016/5/10/chartex" xmlns:cx5="http://schemas.microsoft.com/office/drawing/2016/5/11/chartex" xmlns:cx6="http://schemas.microsoft.com/office/drawing/2016/5/12/chartex" xmlns:cx7="http://schemas.microsoft.com/office/drawing/2016/5/13/chartex" xmlns:cx8="http://schemas.microsoft.com/office/drawing/2016/5/14/chartex" xmlns:mc="http://schemas.openxmlformats.org/markup-compatibility/2006" xmlns:aink="http://schemas.microsoft.com/office/drawing/2016/ink" xmlns:am3d="http://schemas.microsoft.com/office/drawing/2017/model3d" xmlns:o="urn:schemas-microsoft-com:office:office" xmlns:oel="http://schemas.microsoft.com/office/2019/extlst" xmlns:r="http://schemas.openxmlformats.org/officeDocument/2006/relationships" xmlns:m="http://schemas.openxmlformats.org/officeDocument/2006/math" xmlns:v="urn:schemas-microsoft-com:vml" xmlns:wp14="http://schemas.microsoft.com/office/word/2010/wordprocessingDrawing" xmlns:wp="http://schemas.openxmlformats.org/drawingml/2006/wordprocessingDrawing" xmlns:w10="urn:schemas-microsoft-com:office:word" xmlns:w="http://schemas.openxmlformats.org/wordprocessingml/2006/main" xmlns:w14="http://schemas.microsoft.com/office/word/2010/wordml" xmlns:w15="http://schemas.microsoft.com/office/word/2012/wordml" xmlns:w16cex="http://schemas.microsoft.com/office/word/2018/wordml/cex" xmlns:w16cid="http://schemas.microsoft.com/office/word/2016/wordml/cid" xmlns:w16="http://schemas.microsoft.com/office/word/2018/wordml" xmlns:w16du="http://schemas.microsoft.com/office/word/2023/wordml/word16du" xmlns:w16sdtdh="http://schemas.microsoft.com/office/word/2020/wordml/sdtdatahash" xmlns:w16sdtfl="http://schemas.microsoft.com/office/word/2024/wordml/sdtformatlock" xmlns:w16se="http://schemas.microsoft.com/office/word/2015/wordml/symex" xmlns:wpg="http://schemas.microsoft.com/office/word/2010/wordprocessingGroup" xmlns:wpi="http://schemas.microsoft.com/office/word/2010/wordprocessingInk" xmlns:wne="http://schemas.microsoft.com/office/word/2006/wordml" xmlns:wps="http://schemas.microsoft.com/office/word/2010/wordprocessingShape" mc:Ignorable="w14 w15 w16se w16cid w16 w16cex w16sdtdh w16sdtfl w16du wp14">
   <w:abstractNum w:abstractNumId="0" w15:restartNumberingAfterBreak="0">
     <w:nsid w:val="06D55C2F"/>
     <w:multiLevelType w:val="hybridMultilevel"/>
@@ -19720,7 +20171,7 @@
 </file>
 
 <file path=word/styles.xml><?xml version="1.0" encoding="utf-8"?>
-<w:styles xmlns:mc="http://schemas.openxmlformats.org/markup-compatibility/2006" xmlns:r="http://schemas.openxmlformats.org/officeDocument/2006/relationships" xmlns:w="http://schemas.openxmlformats.org/wordprocessingml/2006/main" xmlns:w14="http://schemas.microsoft.com/office/word/2010/wordml" xmlns:w15="http://schemas.microsoft.com/office/word/2012/wordml" xmlns:w16cex="http://schemas.microsoft.com/office/word/2018/wordml/cex" xmlns:w16cid="http://schemas.microsoft.com/office/word/2016/wordml/cid" xmlns:w16="http://schemas.microsoft.com/office/word/2018/wordml" xmlns:w16sdtdh="http://schemas.microsoft.com/office/word/2020/wordml/sdtdatahash" xmlns:w16se="http://schemas.microsoft.com/office/word/2015/wordml/symex" mc:Ignorable="w14 w15 w16se w16cid w16 w16cex w16sdtdh">
+<w:styles xmlns:mc="http://schemas.openxmlformats.org/markup-compatibility/2006" xmlns:r="http://schemas.openxmlformats.org/officeDocument/2006/relationships" xmlns:w="http://schemas.openxmlformats.org/wordprocessingml/2006/main" xmlns:w14="http://schemas.microsoft.com/office/word/2010/wordml" xmlns:w15="http://schemas.microsoft.com/office/word/2012/wordml" xmlns:w16cex="http://schemas.microsoft.com/office/word/2018/wordml/cex" xmlns:w16cid="http://schemas.microsoft.com/office/word/2016/wordml/cid" xmlns:w16="http://schemas.microsoft.com/office/word/2018/wordml" xmlns:w16du="http://schemas.microsoft.com/office/word/2023/wordml/word16du" xmlns:w16sdtdh="http://schemas.microsoft.com/office/word/2020/wordml/sdtdatahash" xmlns:w16sdtfl="http://schemas.microsoft.com/office/word/2024/wordml/sdtformatlock" xmlns:w16se="http://schemas.microsoft.com/office/word/2015/wordml/symex" mc:Ignorable="w14 w15 w16se w16cid w16 w16cex w16sdtdh w16sdtfl w16du">
   <w:docDefaults>
     <w:rPrDefault>
       <w:rPr>

</xml_diff>